<commit_message>
DocuSign new changes Nautilus and bugfixes
</commit_message>
<xml_diff>
--- a/DocuSignAPI/DocuSignDocs/BeneficiaryDesignation.docx
+++ b/DocuSignAPI/DocuSignDocs/BeneficiaryDesignation.docx
@@ -5496,8 +5496,6 @@
             </w:tc>
           </w:sdtContent>
         </w:sdt>
-        <w:bookmarkStart w:id="0" w:name="_GoBack" w:displacedByCustomXml="prev"/>
-        <w:bookmarkEnd w:id="0" w:displacedByCustomXml="prev"/>
       </w:tr>
       <w:tr>
         <w:tc>
@@ -5746,39 +5744,35 @@
                               <w:t>COMMENTS:</w:t>
                             </w:r>
                           </w:p>
-                          <w:sdt>
-                            <w:sdtPr>
+                          <w:p>
+                            <w:pPr>
                               <w:rPr>
                                 <w:rFonts w:ascii="Gill Sans MT"/>
+                                <w:color w:val="FFFFFF" w:themeColor="background1"/>
                                 <w:sz w:val="18"/>
                               </w:rPr>
-                              <w:alias w:val="Comments"/>
-                              <w:tag w:val="Comments"/>
-                              <w:id w:val="-1847239644"/>
-                              <w:placeholder>
-                                <w:docPart w:val="47774531C1714BED825EDB6DBF30D6D9"/>
-                              </w:placeholder>
-                              <w:text/>
-                            </w:sdtPr>
-                            <w:sdtEndPr/>
-                            <w:sdtContent>
-                              <w:p>
-                                <w:pPr>
-                                  <w:rPr>
-                                    <w:rFonts w:ascii="Gill Sans MT"/>
-                                    <w:sz w:val="18"/>
-                                  </w:rPr>
-                                </w:pPr>
-                                <w:r>
-                                  <w:rPr>
-                                    <w:rFonts w:ascii="Gill Sans MT"/>
-                                    <w:sz w:val="18"/>
-                                  </w:rPr>
-                                  <w:t xml:space="preserve">        </w:t>
-                                </w:r>
-                              </w:p>
-                            </w:sdtContent>
-                          </w:sdt>
+                            </w:pPr>
+                            <w:r>
+                              <w:rPr>
+                                <w:rFonts w:ascii="Consolas" w:eastAsiaTheme="minorHAnsi" w:hAnsi="Consolas" w:cs="Consolas"/>
+                                <w:color w:val="A31515"/>
+                                <w:sz w:val="19"/>
+                                <w:szCs w:val="19"/>
+                              </w:rPr>
+                              <w:t xml:space="preserve"> </w:t>
+                            </w:r>
+                            <w:r>
+                              <w:rPr>
+                                <w:rFonts w:ascii="Consolas" w:eastAsiaTheme="minorHAnsi" w:hAnsi="Consolas" w:cs="Consolas"/>
+                                <w:color w:val="FFFFFF" w:themeColor="background1"/>
+                                <w:sz w:val="19"/>
+                                <w:szCs w:val="19"/>
+                              </w:rPr>
+                              <w:t>benComment$1nput</w:t>
+                            </w:r>
+                            <w:bookmarkStart w:id="0" w:name="_GoBack"/>
+                            <w:bookmarkEnd w:id="0"/>
+                          </w:p>
                         </w:txbxContent>
                       </wps:txbx>
                       <wps:bodyPr rot="0" vert="horz" wrap="square" lIns="0" tIns="0" rIns="0" bIns="0" anchor="t" anchorCtr="0" upright="1">
@@ -5798,7 +5792,11 @@
           </mc:Choice>
           <mc:Fallback>
             <w:pict>
-              <v:shape w14:anchorId="10FB62FB" id="Text Box 13" o:spid="_x0000_s1030" type="#_x0000_t202" style="position:absolute;margin-left:0;margin-top:13.7pt;width:566.95pt;height:45.75pt;z-index:-15620096;visibility:visible;mso-wrap-style:square;mso-width-percent:0;mso-height-percent:0;mso-wrap-distance-left:0;mso-wrap-distance-top:0;mso-wrap-distance-right:0;mso-wrap-distance-bottom:0;mso-position-horizontal:left;mso-position-horizontal-relative:margin;mso-position-vertical:absolute;mso-position-vertical-relative:text;mso-width-percent:0;mso-height-percent:0;mso-width-relative:page;mso-height-relative:page;v-text-anchor:top" o:gfxdata="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" filled="f" strokecolor="#231f20" strokeweight=".5pt">
+              <v:shapetype w14:anchorId="10FB62FB" id="_x0000_t202" coordsize="21600,21600" o:spt="202" path="m,l,21600r21600,l21600,xe">
+                <v:stroke joinstyle="miter"/>
+                <v:path gradientshapeok="t" o:connecttype="rect"/>
+              </v:shapetype>
+              <v:shape id="Text Box 13" o:spid="_x0000_s1030" type="#_x0000_t202" style="position:absolute;margin-left:0;margin-top:13.7pt;width:566.95pt;height:45.75pt;z-index:-15620096;visibility:visible;mso-wrap-style:square;mso-width-percent:0;mso-height-percent:0;mso-wrap-distance-left:0;mso-wrap-distance-top:0;mso-wrap-distance-right:0;mso-wrap-distance-bottom:0;mso-position-horizontal:left;mso-position-horizontal-relative:margin;mso-position-vertical:absolute;mso-position-vertical-relative:text;mso-width-percent:0;mso-height-percent:0;mso-width-relative:page;mso-height-relative:page;v-text-anchor:top" o:gfxdata="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" filled="f" strokecolor="#231f20" strokeweight=".5pt">
                 <v:textbox inset="0,0,0,0">
                   <w:txbxContent>
                     <w:p>
@@ -5826,39 +5824,35 @@
                         <w:t>COMMENTS:</w:t>
                       </w:r>
                     </w:p>
-                    <w:sdt>
-                      <w:sdtPr>
+                    <w:p>
+                      <w:pPr>
                         <w:rPr>
                           <w:rFonts w:ascii="Gill Sans MT"/>
+                          <w:color w:val="FFFFFF" w:themeColor="background1"/>
                           <w:sz w:val="18"/>
                         </w:rPr>
-                        <w:alias w:val="Comments"/>
-                        <w:tag w:val="Comments"/>
-                        <w:id w:val="-1847239644"/>
-                        <w:placeholder>
-                          <w:docPart w:val="47774531C1714BED825EDB6DBF30D6D9"/>
-                        </w:placeholder>
-                        <w:text/>
-                      </w:sdtPr>
-                      <w:sdtEndPr/>
-                      <w:sdtContent>
-                        <w:p>
-                          <w:pPr>
-                            <w:rPr>
-                              <w:rFonts w:ascii="Gill Sans MT"/>
-                              <w:sz w:val="18"/>
-                            </w:rPr>
-                          </w:pPr>
-                          <w:r>
-                            <w:rPr>
-                              <w:rFonts w:ascii="Gill Sans MT"/>
-                              <w:sz w:val="18"/>
-                            </w:rPr>
-                            <w:t xml:space="preserve">        </w:t>
-                          </w:r>
-                        </w:p>
-                      </w:sdtContent>
-                    </w:sdt>
+                      </w:pPr>
+                      <w:r>
+                        <w:rPr>
+                          <w:rFonts w:ascii="Consolas" w:eastAsiaTheme="minorHAnsi" w:hAnsi="Consolas" w:cs="Consolas"/>
+                          <w:color w:val="A31515"/>
+                          <w:sz w:val="19"/>
+                          <w:szCs w:val="19"/>
+                        </w:rPr>
+                        <w:t xml:space="preserve"> </w:t>
+                      </w:r>
+                      <w:r>
+                        <w:rPr>
+                          <w:rFonts w:ascii="Consolas" w:eastAsiaTheme="minorHAnsi" w:hAnsi="Consolas" w:cs="Consolas"/>
+                          <w:color w:val="FFFFFF" w:themeColor="background1"/>
+                          <w:sz w:val="19"/>
+                          <w:szCs w:val="19"/>
+                        </w:rPr>
+                        <w:t>benComment$1nput</w:t>
+                      </w:r>
+                      <w:bookmarkStart w:id="1" w:name="_GoBack"/>
+                      <w:bookmarkEnd w:id="1"/>
+                    </w:p>
                   </w:txbxContent>
                 </v:textbox>
                 <w10:wrap type="topAndBottom" anchorx="margin"/>
@@ -8647,6 +8641,7 @@
     <w:rsid w:val="002E58DA"/>
     <w:rsid w:val="002F52D4"/>
     <w:rsid w:val="00323A14"/>
+    <w:rsid w:val="00362B1C"/>
     <w:rsid w:val="00390787"/>
     <w:rsid w:val="00447549"/>
     <w:rsid w:val="004817F1"/>
@@ -17156,7 +17151,7 @@
 </file>
 
 <file path=customXml/itemProps1.xml><?xml version="1.0" encoding="utf-8"?>
-<ds:datastoreItem xmlns:ds="http://schemas.openxmlformats.org/officeDocument/2006/customXml" ds:itemID="{0CC5DAAE-20CC-40AF-94F0-A5BB439D343D}">
+<ds:datastoreItem xmlns:ds="http://schemas.openxmlformats.org/officeDocument/2006/customXml" ds:itemID="{BBBC6C89-D528-4B2A-AE92-E21798620AD8}">
   <ds:schemaRefs>
     <ds:schemaRef ds:uri="http://schemas.openxmlformats.org/officeDocument/2006/bibliography"/>
   </ds:schemaRefs>

</xml_diff>

<commit_message>
Added SaveToLocation in FillDocument,SSNDecrypt,Retail Account Change form in signature documents
</commit_message>
<xml_diff>
--- a/DocuSignAPI/DocuSignDocs/BeneficiaryDesignation.docx
+++ b/DocuSignAPI/DocuSignDocs/BeneficiaryDesignation.docx
@@ -618,11 +618,7 @@
           </mc:Choice>
           <mc:Fallback>
             <w:pict>
-              <v:shapetype w14:anchorId="429303BF" id="_x0000_t202" coordsize="21600,21600" o:spt="202" path="m,l,21600r21600,l21600,xe">
-                <v:stroke joinstyle="miter"/>
-                <v:path gradientshapeok="t" o:connecttype="rect"/>
-              </v:shapetype>
-              <v:shape id="Text Box 24" o:spid="_x0000_s1028" type="#_x0000_t202" style="position:absolute;left:0;text-align:left;margin-left:-.1pt;margin-top:3.8pt;width:566.9pt;height:29.15pt;z-index:487697408;visibility:visible;mso-wrap-style:square;mso-width-percent:0;mso-height-percent:0;mso-wrap-distance-left:9pt;mso-wrap-distance-top:0;mso-wrap-distance-right:9pt;mso-wrap-distance-bottom:0;mso-position-horizontal:absolute;mso-position-horizontal-relative:margin;mso-position-vertical:absolute;mso-position-vertical-relative:text;mso-width-percent:0;mso-height-percent:0;mso-width-relative:page;mso-height-relative:page;v-text-anchor:top" o:gfxdata="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" filled="f" strokecolor="#231f20" strokeweight=".5pt">
+              <v:shape w14:anchorId="429303BF" id="Text Box 24" o:spid="_x0000_s1028" type="#_x0000_t202" style="position:absolute;left:0;text-align:left;margin-left:-.1pt;margin-top:3.8pt;width:566.9pt;height:29.15pt;z-index:487697408;visibility:visible;mso-wrap-style:square;mso-width-percent:0;mso-height-percent:0;mso-wrap-distance-left:9pt;mso-wrap-distance-top:0;mso-wrap-distance-right:9pt;mso-wrap-distance-bottom:0;mso-position-horizontal:absolute;mso-position-horizontal-relative:margin;mso-position-vertical:absolute;mso-position-vertical-relative:text;mso-width-percent:0;mso-height-percent:0;mso-width-relative:page;mso-height-relative:page;v-text-anchor:top" o:gfxdata="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" filled="f" strokecolor="#231f20" strokeweight=".5pt">
                 <v:textbox inset="0,0,0,0">
                   <w:txbxContent>
                     <w:p>
@@ -788,38 +784,53 @@
             </w:r>
           </w:p>
         </w:tc>
-        <w:tc>
-          <w:tcPr>
-            <w:tcW w:w="3150" w:type="dxa"/>
-            <w:gridSpan w:val="2"/>
-            <w:tcBorders>
-              <w:bottom w:val="single" w:sz="4" w:space="0" w:color="auto"/>
-            </w:tcBorders>
-            <w:tcMar>
-              <w:left w:w="0" w:type="dxa"/>
-              <w:right w:w="0" w:type="dxa"/>
-            </w:tcMar>
-            <w:vAlign w:val="bottom"/>
-          </w:tcPr>
-          <w:p>
-            <w:pPr>
-              <w:pStyle w:val="BodyText"/>
-              <w:rPr>
-                <w:color w:val="FFFFFF" w:themeColor="background1"/>
-                <w:lang w:bidi="en-US"/>
-              </w:rPr>
-            </w:pPr>
-            <w:r>
-              <w:rPr>
-                <w:rFonts w:ascii="Consolas" w:eastAsiaTheme="minorHAnsi" w:hAnsi="Consolas" w:cs="Consolas"/>
-                <w:color w:val="FFFFFF" w:themeColor="background1"/>
-                <w:sz w:val="19"/>
-                <w:szCs w:val="19"/>
-              </w:rPr>
-              <w:t>member1$1nput1</w:t>
-            </w:r>
-          </w:p>
-        </w:tc>
+        <w:sdt>
+          <w:sdtPr>
+            <w:rPr>
+              <w:color w:val="000000" w:themeColor="text1"/>
+              <w:lang w:bidi="en-US"/>
+            </w:rPr>
+            <w:alias w:val="BNameRelationship1"/>
+            <w:tag w:val="BNameRelationship1"/>
+            <w:id w:val="-1931886764"/>
+            <w:placeholder>
+              <w:docPart w:val="B9A8CC08FFC247EF839548B69CF564B2"/>
+            </w:placeholder>
+          </w:sdtPr>
+          <w:sdtEndPr/>
+          <w:sdtContent>
+            <w:tc>
+              <w:tcPr>
+                <w:tcW w:w="3150" w:type="dxa"/>
+                <w:gridSpan w:val="2"/>
+                <w:tcBorders>
+                  <w:bottom w:val="single" w:sz="4" w:space="0" w:color="auto"/>
+                </w:tcBorders>
+                <w:tcMar>
+                  <w:left w:w="0" w:type="dxa"/>
+                  <w:right w:w="0" w:type="dxa"/>
+                </w:tcMar>
+                <w:vAlign w:val="bottom"/>
+              </w:tcPr>
+              <w:p>
+                <w:pPr>
+                  <w:pStyle w:val="BodyText"/>
+                  <w:rPr>
+                    <w:color w:val="000000" w:themeColor="text1"/>
+                    <w:lang w:bidi="en-US"/>
+                  </w:rPr>
+                </w:pPr>
+                <w:r>
+                  <w:rPr>
+                    <w:color w:val="000000" w:themeColor="text1"/>
+                    <w:lang w:bidi="en-US"/>
+                  </w:rPr>
+                  <w:t xml:space="preserve"> </w:t>
+                </w:r>
+              </w:p>
+            </w:tc>
+          </w:sdtContent>
+        </w:sdt>
         <w:tc>
           <w:tcPr>
             <w:tcW w:w="413" w:type="dxa"/>
@@ -834,6 +845,7 @@
             <w:pPr>
               <w:pStyle w:val="BodyText"/>
               <w:rPr>
+                <w:color w:val="000000" w:themeColor="text1"/>
                 <w:lang w:bidi="en-US"/>
               </w:rPr>
             </w:pPr>
@@ -853,49 +865,66 @@
             <w:pPr>
               <w:pStyle w:val="BodyText"/>
               <w:rPr>
+                <w:color w:val="000000" w:themeColor="text1"/>
                 <w:lang w:bidi="en-US"/>
               </w:rPr>
             </w:pPr>
             <w:r>
               <w:rPr>
+                <w:color w:val="000000" w:themeColor="text1"/>
                 <w:lang w:bidi="en-US"/>
               </w:rPr>
               <w:t>NAME/RELATIONSHIP</w:t>
             </w:r>
           </w:p>
         </w:tc>
-        <w:tc>
-          <w:tcPr>
-            <w:tcW w:w="3245" w:type="dxa"/>
-            <w:gridSpan w:val="2"/>
-            <w:tcBorders>
-              <w:bottom w:val="single" w:sz="4" w:space="0" w:color="auto"/>
-            </w:tcBorders>
-            <w:tcMar>
-              <w:left w:w="0" w:type="dxa"/>
-              <w:right w:w="0" w:type="dxa"/>
-            </w:tcMar>
-            <w:vAlign w:val="bottom"/>
-          </w:tcPr>
-          <w:p>
-            <w:pPr>
-              <w:pStyle w:val="BodyText"/>
-              <w:rPr>
-                <w:color w:val="FFFFFF" w:themeColor="background1"/>
-                <w:lang w:bidi="en-US"/>
-              </w:rPr>
-            </w:pPr>
-            <w:r>
-              <w:rPr>
-                <w:rFonts w:ascii="Consolas" w:eastAsiaTheme="minorHAnsi" w:hAnsi="Consolas" w:cs="Consolas"/>
-                <w:color w:val="FFFFFF" w:themeColor="background1"/>
-                <w:sz w:val="19"/>
-                <w:szCs w:val="19"/>
-              </w:rPr>
-              <w:t>member1$1nput2</w:t>
-            </w:r>
-          </w:p>
-        </w:tc>
+        <w:sdt>
+          <w:sdtPr>
+            <w:rPr>
+              <w:color w:val="000000" w:themeColor="text1"/>
+              <w:lang w:bidi="en-US"/>
+            </w:rPr>
+            <w:alias w:val="BNameRelationship2"/>
+            <w:tag w:val="BNameRelationship2"/>
+            <w:id w:val="1490055776"/>
+            <w:placeholder>
+              <w:docPart w:val="B2B40F1D027E420886D1C5BFAE156F66"/>
+            </w:placeholder>
+          </w:sdtPr>
+          <w:sdtEndPr/>
+          <w:sdtContent>
+            <w:tc>
+              <w:tcPr>
+                <w:tcW w:w="3245" w:type="dxa"/>
+                <w:gridSpan w:val="2"/>
+                <w:tcBorders>
+                  <w:bottom w:val="single" w:sz="4" w:space="0" w:color="auto"/>
+                </w:tcBorders>
+                <w:tcMar>
+                  <w:left w:w="0" w:type="dxa"/>
+                  <w:right w:w="0" w:type="dxa"/>
+                </w:tcMar>
+                <w:vAlign w:val="bottom"/>
+              </w:tcPr>
+              <w:p>
+                <w:pPr>
+                  <w:pStyle w:val="BodyText"/>
+                  <w:rPr>
+                    <w:color w:val="000000" w:themeColor="text1"/>
+                    <w:lang w:bidi="en-US"/>
+                  </w:rPr>
+                </w:pPr>
+                <w:r>
+                  <w:rPr>
+                    <w:color w:val="000000" w:themeColor="text1"/>
+                    <w:lang w:bidi="en-US"/>
+                  </w:rPr>
+                  <w:t xml:space="preserve"> </w:t>
+                </w:r>
+              </w:p>
+            </w:tc>
+          </w:sdtContent>
+        </w:sdt>
       </w:tr>
       <w:tr>
         <w:trPr>
@@ -917,48 +946,65 @@
             <w:pPr>
               <w:pStyle w:val="BodyText"/>
               <w:rPr>
+                <w:color w:val="000000" w:themeColor="text1"/>
                 <w:lang w:bidi="en-US"/>
               </w:rPr>
             </w:pPr>
             <w:r>
               <w:rPr>
+                <w:color w:val="000000" w:themeColor="text1"/>
                 <w:lang w:bidi="en-US"/>
               </w:rPr>
               <w:t>SOCIAL SECURITY NUMBER</w:t>
             </w:r>
           </w:p>
         </w:tc>
-        <w:tc>
-          <w:tcPr>
-            <w:tcW w:w="2610" w:type="dxa"/>
-            <w:tcBorders>
-              <w:bottom w:val="single" w:sz="4" w:space="0" w:color="auto"/>
-            </w:tcBorders>
-            <w:tcMar>
-              <w:left w:w="0" w:type="dxa"/>
-              <w:right w:w="0" w:type="dxa"/>
-            </w:tcMar>
-            <w:vAlign w:val="bottom"/>
-          </w:tcPr>
-          <w:p>
-            <w:pPr>
-              <w:pStyle w:val="BodyText"/>
-              <w:rPr>
-                <w:color w:val="FFFFFF" w:themeColor="background1"/>
-                <w:lang w:bidi="en-US"/>
-              </w:rPr>
-            </w:pPr>
-            <w:r>
-              <w:rPr>
-                <w:rFonts w:ascii="Consolas" w:eastAsiaTheme="minorHAnsi" w:hAnsi="Consolas" w:cs="Consolas"/>
-                <w:color w:val="FFFFFF" w:themeColor="background1"/>
-                <w:sz w:val="19"/>
-                <w:szCs w:val="19"/>
-              </w:rPr>
-              <w:t>member1$1nput3</w:t>
-            </w:r>
-          </w:p>
-        </w:tc>
+        <w:sdt>
+          <w:sdtPr>
+            <w:rPr>
+              <w:color w:val="000000" w:themeColor="text1"/>
+              <w:lang w:bidi="en-US"/>
+            </w:rPr>
+            <w:alias w:val="BSSN1"/>
+            <w:tag w:val="BSSN1"/>
+            <w:id w:val="1170293956"/>
+            <w:placeholder>
+              <w:docPart w:val="A8204CD3A77843F787F6FCFC094F3EFD"/>
+            </w:placeholder>
+          </w:sdtPr>
+          <w:sdtEndPr/>
+          <w:sdtContent>
+            <w:tc>
+              <w:tcPr>
+                <w:tcW w:w="2610" w:type="dxa"/>
+                <w:tcBorders>
+                  <w:bottom w:val="single" w:sz="4" w:space="0" w:color="auto"/>
+                </w:tcBorders>
+                <w:tcMar>
+                  <w:left w:w="0" w:type="dxa"/>
+                  <w:right w:w="0" w:type="dxa"/>
+                </w:tcMar>
+                <w:vAlign w:val="bottom"/>
+              </w:tcPr>
+              <w:p>
+                <w:pPr>
+                  <w:pStyle w:val="BodyText"/>
+                  <w:rPr>
+                    <w:color w:val="000000" w:themeColor="text1"/>
+                    <w:lang w:bidi="en-US"/>
+                  </w:rPr>
+                </w:pPr>
+                <w:r>
+                  <w:rPr>
+                    <w:color w:val="000000" w:themeColor="text1"/>
+                    <w:lang w:bidi="en-US"/>
+                  </w:rPr>
+                  <w:t xml:space="preserve"> </w:t>
+                </w:r>
+              </w:p>
+            </w:tc>
+          </w:sdtContent>
+        </w:sdt>
         <w:tc>
           <w:tcPr>
             <w:tcW w:w="413" w:type="dxa"/>
@@ -973,6 +1019,7 @@
             <w:pPr>
               <w:pStyle w:val="BodyText"/>
               <w:rPr>
+                <w:color w:val="000000" w:themeColor="text1"/>
                 <w:lang w:bidi="en-US"/>
               </w:rPr>
             </w:pPr>
@@ -992,48 +1039,65 @@
             <w:pPr>
               <w:pStyle w:val="BodyText"/>
               <w:rPr>
+                <w:color w:val="000000" w:themeColor="text1"/>
                 <w:lang w:bidi="en-US"/>
               </w:rPr>
             </w:pPr>
             <w:r>
               <w:rPr>
+                <w:color w:val="000000" w:themeColor="text1"/>
                 <w:lang w:bidi="en-US"/>
               </w:rPr>
               <w:t>SOCIAL SECURITY NUMBER</w:t>
             </w:r>
           </w:p>
         </w:tc>
-        <w:tc>
-          <w:tcPr>
-            <w:tcW w:w="2719" w:type="dxa"/>
-            <w:tcBorders>
-              <w:bottom w:val="single" w:sz="4" w:space="0" w:color="auto"/>
-            </w:tcBorders>
-            <w:tcMar>
-              <w:left w:w="0" w:type="dxa"/>
-              <w:right w:w="0" w:type="dxa"/>
-            </w:tcMar>
-            <w:vAlign w:val="bottom"/>
-          </w:tcPr>
-          <w:p>
-            <w:pPr>
-              <w:pStyle w:val="BodyText"/>
-              <w:rPr>
-                <w:color w:val="FFFFFF" w:themeColor="background1"/>
-                <w:lang w:bidi="en-US"/>
-              </w:rPr>
-            </w:pPr>
-            <w:r>
-              <w:rPr>
-                <w:rFonts w:ascii="Consolas" w:eastAsiaTheme="minorHAnsi" w:hAnsi="Consolas" w:cs="Consolas"/>
-                <w:color w:val="FFFFFF" w:themeColor="background1"/>
-                <w:sz w:val="19"/>
-                <w:szCs w:val="19"/>
-              </w:rPr>
-              <w:t>member1$1nput4</w:t>
-            </w:r>
-          </w:p>
-        </w:tc>
+        <w:sdt>
+          <w:sdtPr>
+            <w:rPr>
+              <w:color w:val="000000" w:themeColor="text1"/>
+              <w:lang w:bidi="en-US"/>
+            </w:rPr>
+            <w:alias w:val="BSSN2"/>
+            <w:tag w:val="BSSN2"/>
+            <w:id w:val="-1475833171"/>
+            <w:placeholder>
+              <w:docPart w:val="C040EECBDED8498085F75B963B8592C9"/>
+            </w:placeholder>
+          </w:sdtPr>
+          <w:sdtEndPr/>
+          <w:sdtContent>
+            <w:tc>
+              <w:tcPr>
+                <w:tcW w:w="2719" w:type="dxa"/>
+                <w:tcBorders>
+                  <w:bottom w:val="single" w:sz="4" w:space="0" w:color="auto"/>
+                </w:tcBorders>
+                <w:tcMar>
+                  <w:left w:w="0" w:type="dxa"/>
+                  <w:right w:w="0" w:type="dxa"/>
+                </w:tcMar>
+                <w:vAlign w:val="bottom"/>
+              </w:tcPr>
+              <w:p>
+                <w:pPr>
+                  <w:pStyle w:val="BodyText"/>
+                  <w:rPr>
+                    <w:color w:val="000000" w:themeColor="text1"/>
+                    <w:lang w:bidi="en-US"/>
+                  </w:rPr>
+                </w:pPr>
+                <w:r>
+                  <w:rPr>
+                    <w:color w:val="000000" w:themeColor="text1"/>
+                    <w:lang w:bidi="en-US"/>
+                  </w:rPr>
+                  <w:t xml:space="preserve"> </w:t>
+                </w:r>
+              </w:p>
+            </w:tc>
+          </w:sdtContent>
+        </w:sdt>
       </w:tr>
       <w:tr>
         <w:trPr>
@@ -1052,49 +1116,66 @@
             <w:pPr>
               <w:pStyle w:val="BodyText"/>
               <w:rPr>
+                <w:color w:val="000000" w:themeColor="text1"/>
                 <w:lang w:bidi="en-US"/>
               </w:rPr>
             </w:pPr>
             <w:r>
               <w:rPr>
+                <w:color w:val="000000" w:themeColor="text1"/>
                 <w:lang w:bidi="en-US"/>
               </w:rPr>
               <w:t>DATE OF BIRTH</w:t>
             </w:r>
           </w:p>
         </w:tc>
-        <w:tc>
-          <w:tcPr>
-            <w:tcW w:w="3668" w:type="dxa"/>
-            <w:gridSpan w:val="4"/>
-            <w:tcBorders>
-              <w:bottom w:val="single" w:sz="4" w:space="0" w:color="auto"/>
-            </w:tcBorders>
-            <w:tcMar>
-              <w:left w:w="0" w:type="dxa"/>
-              <w:right w:w="0" w:type="dxa"/>
-            </w:tcMar>
-            <w:vAlign w:val="bottom"/>
-          </w:tcPr>
-          <w:p>
-            <w:pPr>
-              <w:pStyle w:val="BodyText"/>
-              <w:rPr>
-                <w:color w:val="FF0000"/>
-                <w:lang w:bidi="en-US"/>
-              </w:rPr>
-            </w:pPr>
-            <w:r>
-              <w:rPr>
-                <w:rFonts w:ascii="Consolas" w:eastAsiaTheme="minorHAnsi" w:hAnsi="Consolas" w:cs="Consolas"/>
-                <w:color w:val="FFFFFF" w:themeColor="background1"/>
-                <w:sz w:val="19"/>
-                <w:szCs w:val="19"/>
-              </w:rPr>
-              <w:t>OBI$D01B$1</w:t>
-            </w:r>
-          </w:p>
-        </w:tc>
+        <w:sdt>
+          <w:sdtPr>
+            <w:rPr>
+              <w:color w:val="000000" w:themeColor="text1"/>
+              <w:lang w:bidi="en-US"/>
+            </w:rPr>
+            <w:alias w:val="BDOB1"/>
+            <w:tag w:val="BDOB1"/>
+            <w:id w:val="-1864052956"/>
+            <w:placeholder>
+              <w:docPart w:val="BB5E48C5B87D44A095CC775C6822F695"/>
+            </w:placeholder>
+          </w:sdtPr>
+          <w:sdtEndPr/>
+          <w:sdtContent>
+            <w:tc>
+              <w:tcPr>
+                <w:tcW w:w="3668" w:type="dxa"/>
+                <w:gridSpan w:val="4"/>
+                <w:tcBorders>
+                  <w:bottom w:val="single" w:sz="4" w:space="0" w:color="auto"/>
+                </w:tcBorders>
+                <w:tcMar>
+                  <w:left w:w="0" w:type="dxa"/>
+                  <w:right w:w="0" w:type="dxa"/>
+                </w:tcMar>
+                <w:vAlign w:val="bottom"/>
+              </w:tcPr>
+              <w:p>
+                <w:pPr>
+                  <w:pStyle w:val="BodyText"/>
+                  <w:rPr>
+                    <w:color w:val="000000" w:themeColor="text1"/>
+                    <w:lang w:bidi="en-US"/>
+                  </w:rPr>
+                </w:pPr>
+                <w:r>
+                  <w:rPr>
+                    <w:color w:val="000000" w:themeColor="text1"/>
+                    <w:lang w:bidi="en-US"/>
+                  </w:rPr>
+                  <w:t xml:space="preserve"> </w:t>
+                </w:r>
+              </w:p>
+            </w:tc>
+          </w:sdtContent>
+        </w:sdt>
         <w:tc>
           <w:tcPr>
             <w:tcW w:w="413" w:type="dxa"/>
@@ -1109,6 +1190,7 @@
             <w:pPr>
               <w:pStyle w:val="BodyText"/>
               <w:rPr>
+                <w:color w:val="000000" w:themeColor="text1"/>
                 <w:lang w:bidi="en-US"/>
               </w:rPr>
             </w:pPr>
@@ -1127,49 +1209,66 @@
             <w:pPr>
               <w:pStyle w:val="BodyText"/>
               <w:rPr>
+                <w:color w:val="000000" w:themeColor="text1"/>
                 <w:lang w:bidi="en-US"/>
               </w:rPr>
             </w:pPr>
             <w:r>
               <w:rPr>
+                <w:color w:val="000000" w:themeColor="text1"/>
                 <w:lang w:bidi="en-US"/>
               </w:rPr>
               <w:t>DATE OF BIRTH</w:t>
             </w:r>
           </w:p>
         </w:tc>
-        <w:tc>
-          <w:tcPr>
-            <w:tcW w:w="3694" w:type="dxa"/>
-            <w:gridSpan w:val="4"/>
-            <w:tcBorders>
-              <w:bottom w:val="single" w:sz="4" w:space="0" w:color="auto"/>
-            </w:tcBorders>
-            <w:tcMar>
-              <w:left w:w="0" w:type="dxa"/>
-              <w:right w:w="0" w:type="dxa"/>
-            </w:tcMar>
-            <w:vAlign w:val="bottom"/>
-          </w:tcPr>
-          <w:p>
-            <w:pPr>
-              <w:pStyle w:val="BodyText"/>
-              <w:rPr>
-                <w:color w:val="FFFFFF" w:themeColor="background1"/>
-                <w:lang w:bidi="en-US"/>
-              </w:rPr>
-            </w:pPr>
-            <w:r>
-              <w:rPr>
-                <w:rFonts w:ascii="Consolas" w:eastAsiaTheme="minorHAnsi" w:hAnsi="Consolas" w:cs="Consolas"/>
-                <w:color w:val="FFFFFF" w:themeColor="background1"/>
-                <w:sz w:val="19"/>
-                <w:szCs w:val="19"/>
-              </w:rPr>
-              <w:t>OBI$D01B$2</w:t>
-            </w:r>
-          </w:p>
-        </w:tc>
+        <w:sdt>
+          <w:sdtPr>
+            <w:rPr>
+              <w:color w:val="000000" w:themeColor="text1"/>
+              <w:lang w:bidi="en-US"/>
+            </w:rPr>
+            <w:alias w:val="BDOB2"/>
+            <w:tag w:val="BDOB2"/>
+            <w:id w:val="221730060"/>
+            <w:placeholder>
+              <w:docPart w:val="5423FCD64EFE47218FB82AC74014C855"/>
+            </w:placeholder>
+          </w:sdtPr>
+          <w:sdtEndPr/>
+          <w:sdtContent>
+            <w:tc>
+              <w:tcPr>
+                <w:tcW w:w="3694" w:type="dxa"/>
+                <w:gridSpan w:val="4"/>
+                <w:tcBorders>
+                  <w:bottom w:val="single" w:sz="4" w:space="0" w:color="auto"/>
+                </w:tcBorders>
+                <w:tcMar>
+                  <w:left w:w="0" w:type="dxa"/>
+                  <w:right w:w="0" w:type="dxa"/>
+                </w:tcMar>
+                <w:vAlign w:val="bottom"/>
+              </w:tcPr>
+              <w:p>
+                <w:pPr>
+                  <w:pStyle w:val="BodyText"/>
+                  <w:rPr>
+                    <w:color w:val="000000" w:themeColor="text1"/>
+                    <w:lang w:bidi="en-US"/>
+                  </w:rPr>
+                </w:pPr>
+                <w:r>
+                  <w:rPr>
+                    <w:color w:val="000000" w:themeColor="text1"/>
+                    <w:lang w:bidi="en-US"/>
+                  </w:rPr>
+                  <w:t xml:space="preserve"> </w:t>
+                </w:r>
+              </w:p>
+            </w:tc>
+          </w:sdtContent>
+        </w:sdt>
       </w:tr>
     </w:tbl>
     <w:p>
@@ -1177,6 +1276,7 @@
         <w:pStyle w:val="BodyText"/>
         <w:rPr>
           <w:rFonts w:ascii="Arial Narrow" w:hAnsi="Arial Narrow"/>
+          <w:color w:val="000000" w:themeColor="text1"/>
           <w:sz w:val="14"/>
           <w:szCs w:val="14"/>
           <w:lang w:bidi="en-US"/>
@@ -1232,48 +1332,66 @@
             <w:pPr>
               <w:pStyle w:val="BodyText"/>
               <w:rPr>
+                <w:color w:val="000000" w:themeColor="text1"/>
                 <w:lang w:bidi="en-US"/>
               </w:rPr>
             </w:pPr>
             <w:r>
               <w:rPr>
+                <w:color w:val="000000" w:themeColor="text1"/>
                 <w:lang w:bidi="en-US"/>
               </w:rPr>
               <w:t>NAME/RELATIONSHIP</w:t>
             </w:r>
           </w:p>
         </w:tc>
-        <w:tc>
-          <w:tcPr>
-            <w:tcW w:w="3150" w:type="dxa"/>
-            <w:gridSpan w:val="2"/>
-            <w:tcBorders>
-              <w:bottom w:val="single" w:sz="4" w:space="0" w:color="auto"/>
-            </w:tcBorders>
-            <w:tcMar>
-              <w:left w:w="0" w:type="dxa"/>
-              <w:right w:w="0" w:type="dxa"/>
-            </w:tcMar>
-            <w:vAlign w:val="bottom"/>
-          </w:tcPr>
-          <w:p>
-            <w:pPr>
-              <w:pStyle w:val="BodyText"/>
-              <w:rPr>
-                <w:lang w:bidi="en-US"/>
-              </w:rPr>
-            </w:pPr>
-            <w:r>
-              <w:rPr>
-                <w:rFonts w:ascii="Consolas" w:eastAsiaTheme="minorHAnsi" w:hAnsi="Consolas" w:cs="Consolas"/>
-                <w:color w:val="FFFFFF" w:themeColor="background1"/>
-                <w:sz w:val="19"/>
-                <w:szCs w:val="19"/>
-              </w:rPr>
-              <w:t>member1$1nput5</w:t>
-            </w:r>
-          </w:p>
-        </w:tc>
+        <w:sdt>
+          <w:sdtPr>
+            <w:rPr>
+              <w:color w:val="000000" w:themeColor="text1"/>
+              <w:lang w:bidi="en-US"/>
+            </w:rPr>
+            <w:alias w:val="BNameRelationship3"/>
+            <w:tag w:val="BNameRelationship3"/>
+            <w:id w:val="1685315269"/>
+            <w:placeholder>
+              <w:docPart w:val="982983F922DB4421ACCF71CB7FFC82BA"/>
+            </w:placeholder>
+          </w:sdtPr>
+          <w:sdtEndPr/>
+          <w:sdtContent>
+            <w:tc>
+              <w:tcPr>
+                <w:tcW w:w="3150" w:type="dxa"/>
+                <w:gridSpan w:val="2"/>
+                <w:tcBorders>
+                  <w:bottom w:val="single" w:sz="4" w:space="0" w:color="auto"/>
+                </w:tcBorders>
+                <w:tcMar>
+                  <w:left w:w="0" w:type="dxa"/>
+                  <w:right w:w="0" w:type="dxa"/>
+                </w:tcMar>
+                <w:vAlign w:val="bottom"/>
+              </w:tcPr>
+              <w:p>
+                <w:pPr>
+                  <w:pStyle w:val="BodyText"/>
+                  <w:rPr>
+                    <w:color w:val="000000" w:themeColor="text1"/>
+                    <w:lang w:bidi="en-US"/>
+                  </w:rPr>
+                </w:pPr>
+                <w:r>
+                  <w:rPr>
+                    <w:color w:val="000000" w:themeColor="text1"/>
+                    <w:lang w:bidi="en-US"/>
+                  </w:rPr>
+                  <w:t xml:space="preserve"> </w:t>
+                </w:r>
+              </w:p>
+            </w:tc>
+          </w:sdtContent>
+        </w:sdt>
         <w:tc>
           <w:tcPr>
             <w:tcW w:w="413" w:type="dxa"/>
@@ -1288,6 +1406,7 @@
             <w:pPr>
               <w:pStyle w:val="BodyText"/>
               <w:rPr>
+                <w:color w:val="000000" w:themeColor="text1"/>
                 <w:lang w:bidi="en-US"/>
               </w:rPr>
             </w:pPr>
@@ -1307,55 +1426,73 @@
             <w:pPr>
               <w:pStyle w:val="BodyText"/>
               <w:rPr>
+                <w:color w:val="000000" w:themeColor="text1"/>
                 <w:lang w:bidi="en-US"/>
               </w:rPr>
             </w:pPr>
             <w:r>
               <w:rPr>
+                <w:color w:val="000000" w:themeColor="text1"/>
                 <w:lang w:bidi="en-US"/>
               </w:rPr>
               <w:t xml:space="preserve"> </w:t>
             </w:r>
             <w:r>
               <w:rPr>
+                <w:color w:val="000000" w:themeColor="text1"/>
                 <w:lang w:bidi="en-US"/>
               </w:rPr>
               <w:t>NAME/RELATIONSHIP</w:t>
             </w:r>
           </w:p>
         </w:tc>
-        <w:tc>
-          <w:tcPr>
-            <w:tcW w:w="3245" w:type="dxa"/>
-            <w:gridSpan w:val="2"/>
-            <w:tcBorders>
-              <w:bottom w:val="single" w:sz="4" w:space="0" w:color="auto"/>
-            </w:tcBorders>
-            <w:tcMar>
-              <w:left w:w="0" w:type="dxa"/>
-              <w:right w:w="0" w:type="dxa"/>
-            </w:tcMar>
-            <w:vAlign w:val="bottom"/>
-          </w:tcPr>
-          <w:p>
-            <w:pPr>
-              <w:pStyle w:val="BodyText"/>
-              <w:rPr>
-                <w:color w:val="FFFFFF" w:themeColor="background1"/>
-                <w:lang w:bidi="en-US"/>
-              </w:rPr>
-            </w:pPr>
-            <w:r>
-              <w:rPr>
-                <w:rFonts w:ascii="Consolas" w:eastAsiaTheme="minorHAnsi" w:hAnsi="Consolas" w:cs="Consolas"/>
-                <w:color w:val="FFFFFF" w:themeColor="background1"/>
-                <w:sz w:val="19"/>
-                <w:szCs w:val="19"/>
-              </w:rPr>
-              <w:t>member1$1nput6</w:t>
-            </w:r>
-          </w:p>
-        </w:tc>
+        <w:sdt>
+          <w:sdtPr>
+            <w:rPr>
+              <w:color w:val="000000" w:themeColor="text1"/>
+              <w:lang w:bidi="en-US"/>
+            </w:rPr>
+            <w:alias w:val="BNameRelationship4"/>
+            <w:tag w:val="BNameRelationship4"/>
+            <w:id w:val="-1030102952"/>
+            <w:placeholder>
+              <w:docPart w:val="5A54D9C0F22B4547818A06D3133911FA"/>
+            </w:placeholder>
+          </w:sdtPr>
+          <w:sdtEndPr/>
+          <w:sdtContent>
+            <w:tc>
+              <w:tcPr>
+                <w:tcW w:w="3245" w:type="dxa"/>
+                <w:gridSpan w:val="2"/>
+                <w:tcBorders>
+                  <w:bottom w:val="single" w:sz="4" w:space="0" w:color="auto"/>
+                </w:tcBorders>
+                <w:tcMar>
+                  <w:left w:w="0" w:type="dxa"/>
+                  <w:right w:w="0" w:type="dxa"/>
+                </w:tcMar>
+                <w:vAlign w:val="bottom"/>
+              </w:tcPr>
+              <w:p>
+                <w:pPr>
+                  <w:pStyle w:val="BodyText"/>
+                  <w:rPr>
+                    <w:color w:val="000000" w:themeColor="text1"/>
+                    <w:lang w:bidi="en-US"/>
+                  </w:rPr>
+                </w:pPr>
+                <w:r>
+                  <w:rPr>
+                    <w:color w:val="000000" w:themeColor="text1"/>
+                    <w:lang w:bidi="en-US"/>
+                  </w:rPr>
+                  <w:t xml:space="preserve"> </w:t>
+                </w:r>
+              </w:p>
+            </w:tc>
+          </w:sdtContent>
+        </w:sdt>
       </w:tr>
       <w:tr>
         <w:trPr>
@@ -1377,48 +1514,65 @@
             <w:pPr>
               <w:pStyle w:val="BodyText"/>
               <w:rPr>
+                <w:color w:val="000000" w:themeColor="text1"/>
                 <w:lang w:bidi="en-US"/>
               </w:rPr>
             </w:pPr>
             <w:r>
               <w:rPr>
+                <w:color w:val="000000" w:themeColor="text1"/>
                 <w:lang w:bidi="en-US"/>
               </w:rPr>
               <w:t>SOCIAL SECURITY NUMBER</w:t>
             </w:r>
           </w:p>
         </w:tc>
-        <w:tc>
-          <w:tcPr>
-            <w:tcW w:w="2610" w:type="dxa"/>
-            <w:tcBorders>
-              <w:bottom w:val="single" w:sz="4" w:space="0" w:color="auto"/>
-            </w:tcBorders>
-            <w:tcMar>
-              <w:left w:w="0" w:type="dxa"/>
-              <w:right w:w="0" w:type="dxa"/>
-            </w:tcMar>
-            <w:vAlign w:val="bottom"/>
-          </w:tcPr>
-          <w:p>
-            <w:pPr>
-              <w:pStyle w:val="BodyText"/>
-              <w:rPr>
-                <w:color w:val="FFFFFF" w:themeColor="background1"/>
-                <w:lang w:bidi="en-US"/>
-              </w:rPr>
-            </w:pPr>
-            <w:r>
-              <w:rPr>
-                <w:rFonts w:ascii="Consolas" w:eastAsiaTheme="minorHAnsi" w:hAnsi="Consolas" w:cs="Consolas"/>
-                <w:color w:val="FFFFFF" w:themeColor="background1"/>
-                <w:sz w:val="19"/>
-                <w:szCs w:val="19"/>
-              </w:rPr>
-              <w:t>member1$1nput7</w:t>
-            </w:r>
-          </w:p>
-        </w:tc>
+        <w:sdt>
+          <w:sdtPr>
+            <w:rPr>
+              <w:color w:val="000000" w:themeColor="text1"/>
+              <w:lang w:bidi="en-US"/>
+            </w:rPr>
+            <w:alias w:val="BSSN3"/>
+            <w:tag w:val="BSSN3"/>
+            <w:id w:val="-335767965"/>
+            <w:placeholder>
+              <w:docPart w:val="E1EEE0ADFC184238A86030EE38619612"/>
+            </w:placeholder>
+          </w:sdtPr>
+          <w:sdtEndPr/>
+          <w:sdtContent>
+            <w:tc>
+              <w:tcPr>
+                <w:tcW w:w="2610" w:type="dxa"/>
+                <w:tcBorders>
+                  <w:bottom w:val="single" w:sz="4" w:space="0" w:color="auto"/>
+                </w:tcBorders>
+                <w:tcMar>
+                  <w:left w:w="0" w:type="dxa"/>
+                  <w:right w:w="0" w:type="dxa"/>
+                </w:tcMar>
+                <w:vAlign w:val="bottom"/>
+              </w:tcPr>
+              <w:p>
+                <w:pPr>
+                  <w:pStyle w:val="BodyText"/>
+                  <w:rPr>
+                    <w:color w:val="000000" w:themeColor="text1"/>
+                    <w:lang w:bidi="en-US"/>
+                  </w:rPr>
+                </w:pPr>
+                <w:r>
+                  <w:rPr>
+                    <w:color w:val="000000" w:themeColor="text1"/>
+                    <w:lang w:bidi="en-US"/>
+                  </w:rPr>
+                  <w:t xml:space="preserve"> </w:t>
+                </w:r>
+              </w:p>
+            </w:tc>
+          </w:sdtContent>
+        </w:sdt>
         <w:tc>
           <w:tcPr>
             <w:tcW w:w="413" w:type="dxa"/>
@@ -1433,6 +1587,7 @@
             <w:pPr>
               <w:pStyle w:val="BodyText"/>
               <w:rPr>
+                <w:color w:val="000000" w:themeColor="text1"/>
                 <w:lang w:bidi="en-US"/>
               </w:rPr>
             </w:pPr>
@@ -1452,54 +1607,72 @@
             <w:pPr>
               <w:pStyle w:val="BodyText"/>
               <w:rPr>
+                <w:color w:val="000000" w:themeColor="text1"/>
                 <w:lang w:bidi="en-US"/>
               </w:rPr>
             </w:pPr>
             <w:r>
               <w:rPr>
+                <w:color w:val="000000" w:themeColor="text1"/>
                 <w:lang w:bidi="en-US"/>
               </w:rPr>
               <w:t xml:space="preserve"> </w:t>
             </w:r>
             <w:r>
               <w:rPr>
+                <w:color w:val="000000" w:themeColor="text1"/>
                 <w:lang w:bidi="en-US"/>
               </w:rPr>
               <w:t>SOCIAL SECURITY NUMBER</w:t>
             </w:r>
           </w:p>
         </w:tc>
-        <w:tc>
-          <w:tcPr>
-            <w:tcW w:w="2719" w:type="dxa"/>
-            <w:tcBorders>
-              <w:bottom w:val="single" w:sz="4" w:space="0" w:color="auto"/>
-            </w:tcBorders>
-            <w:tcMar>
-              <w:left w:w="0" w:type="dxa"/>
-              <w:right w:w="0" w:type="dxa"/>
-            </w:tcMar>
-            <w:vAlign w:val="bottom"/>
-          </w:tcPr>
-          <w:p>
-            <w:pPr>
-              <w:pStyle w:val="BodyText"/>
-              <w:rPr>
-                <w:color w:val="FFFFFF" w:themeColor="background1"/>
-                <w:lang w:bidi="en-US"/>
-              </w:rPr>
-            </w:pPr>
-            <w:r>
-              <w:rPr>
-                <w:rFonts w:ascii="Consolas" w:eastAsiaTheme="minorHAnsi" w:hAnsi="Consolas" w:cs="Consolas"/>
-                <w:color w:val="FFFFFF" w:themeColor="background1"/>
-                <w:sz w:val="19"/>
-                <w:szCs w:val="19"/>
-              </w:rPr>
-              <w:t>member1$1nput8</w:t>
-            </w:r>
-          </w:p>
-        </w:tc>
+        <w:sdt>
+          <w:sdtPr>
+            <w:rPr>
+              <w:color w:val="000000" w:themeColor="text1"/>
+              <w:lang w:bidi="en-US"/>
+            </w:rPr>
+            <w:alias w:val="BSSN4"/>
+            <w:tag w:val="BSSN4"/>
+            <w:id w:val="1889372758"/>
+            <w:placeholder>
+              <w:docPart w:val="D1632711C9CA4110BDE07B047AD6DA8A"/>
+            </w:placeholder>
+          </w:sdtPr>
+          <w:sdtEndPr/>
+          <w:sdtContent>
+            <w:tc>
+              <w:tcPr>
+                <w:tcW w:w="2719" w:type="dxa"/>
+                <w:tcBorders>
+                  <w:bottom w:val="single" w:sz="4" w:space="0" w:color="auto"/>
+                </w:tcBorders>
+                <w:tcMar>
+                  <w:left w:w="0" w:type="dxa"/>
+                  <w:right w:w="0" w:type="dxa"/>
+                </w:tcMar>
+                <w:vAlign w:val="bottom"/>
+              </w:tcPr>
+              <w:p>
+                <w:pPr>
+                  <w:pStyle w:val="BodyText"/>
+                  <w:rPr>
+                    <w:color w:val="000000" w:themeColor="text1"/>
+                    <w:lang w:bidi="en-US"/>
+                  </w:rPr>
+                </w:pPr>
+                <w:r>
+                  <w:rPr>
+                    <w:color w:val="000000" w:themeColor="text1"/>
+                    <w:lang w:bidi="en-US"/>
+                  </w:rPr>
+                  <w:t xml:space="preserve"> </w:t>
+                </w:r>
+              </w:p>
+            </w:tc>
+          </w:sdtContent>
+        </w:sdt>
       </w:tr>
       <w:tr>
         <w:trPr>
@@ -1518,49 +1691,66 @@
             <w:pPr>
               <w:pStyle w:val="BodyText"/>
               <w:rPr>
+                <w:color w:val="000000" w:themeColor="text1"/>
                 <w:lang w:bidi="en-US"/>
               </w:rPr>
             </w:pPr>
             <w:r>
               <w:rPr>
+                <w:color w:val="000000" w:themeColor="text1"/>
                 <w:lang w:bidi="en-US"/>
               </w:rPr>
               <w:t>DATE OF BIRTH</w:t>
             </w:r>
           </w:p>
         </w:tc>
-        <w:tc>
-          <w:tcPr>
-            <w:tcW w:w="3668" w:type="dxa"/>
-            <w:gridSpan w:val="4"/>
-            <w:tcBorders>
-              <w:bottom w:val="single" w:sz="4" w:space="0" w:color="auto"/>
-            </w:tcBorders>
-            <w:tcMar>
-              <w:left w:w="0" w:type="dxa"/>
-              <w:right w:w="0" w:type="dxa"/>
-            </w:tcMar>
-            <w:vAlign w:val="bottom"/>
-          </w:tcPr>
-          <w:p>
-            <w:pPr>
-              <w:pStyle w:val="BodyText"/>
-              <w:rPr>
-                <w:color w:val="FFFFFF" w:themeColor="background1"/>
-                <w:lang w:bidi="en-US"/>
-              </w:rPr>
-            </w:pPr>
-            <w:r>
-              <w:rPr>
-                <w:rFonts w:ascii="Consolas" w:eastAsiaTheme="minorHAnsi" w:hAnsi="Consolas" w:cs="Consolas"/>
-                <w:color w:val="FFFFFF" w:themeColor="background1"/>
-                <w:sz w:val="19"/>
-                <w:szCs w:val="19"/>
-              </w:rPr>
-              <w:t>OBI$D01B$3</w:t>
-            </w:r>
-          </w:p>
-        </w:tc>
+        <w:sdt>
+          <w:sdtPr>
+            <w:rPr>
+              <w:color w:val="000000" w:themeColor="text1"/>
+              <w:lang w:bidi="en-US"/>
+            </w:rPr>
+            <w:alias w:val="BDOB3"/>
+            <w:tag w:val="BDOB3"/>
+            <w:id w:val="846752303"/>
+            <w:placeholder>
+              <w:docPart w:val="7E98E6F1AC474CB3B7172E8B9864D2E0"/>
+            </w:placeholder>
+          </w:sdtPr>
+          <w:sdtEndPr/>
+          <w:sdtContent>
+            <w:tc>
+              <w:tcPr>
+                <w:tcW w:w="3668" w:type="dxa"/>
+                <w:gridSpan w:val="4"/>
+                <w:tcBorders>
+                  <w:bottom w:val="single" w:sz="4" w:space="0" w:color="auto"/>
+                </w:tcBorders>
+                <w:tcMar>
+                  <w:left w:w="0" w:type="dxa"/>
+                  <w:right w:w="0" w:type="dxa"/>
+                </w:tcMar>
+                <w:vAlign w:val="bottom"/>
+              </w:tcPr>
+              <w:p>
+                <w:pPr>
+                  <w:pStyle w:val="BodyText"/>
+                  <w:rPr>
+                    <w:color w:val="000000" w:themeColor="text1"/>
+                    <w:lang w:bidi="en-US"/>
+                  </w:rPr>
+                </w:pPr>
+                <w:r>
+                  <w:rPr>
+                    <w:color w:val="000000" w:themeColor="text1"/>
+                    <w:lang w:bidi="en-US"/>
+                  </w:rPr>
+                  <w:t xml:space="preserve"> </w:t>
+                </w:r>
+              </w:p>
+            </w:tc>
+          </w:sdtContent>
+        </w:sdt>
         <w:tc>
           <w:tcPr>
             <w:tcW w:w="413" w:type="dxa"/>
@@ -1575,6 +1765,7 @@
             <w:pPr>
               <w:pStyle w:val="BodyText"/>
               <w:rPr>
+                <w:color w:val="000000" w:themeColor="text1"/>
                 <w:lang w:bidi="en-US"/>
               </w:rPr>
             </w:pPr>
@@ -1593,55 +1784,73 @@
             <w:pPr>
               <w:pStyle w:val="BodyText"/>
               <w:rPr>
+                <w:color w:val="000000" w:themeColor="text1"/>
                 <w:lang w:bidi="en-US"/>
               </w:rPr>
             </w:pPr>
             <w:r>
               <w:rPr>
+                <w:color w:val="000000" w:themeColor="text1"/>
                 <w:lang w:bidi="en-US"/>
               </w:rPr>
               <w:t xml:space="preserve"> </w:t>
             </w:r>
             <w:r>
               <w:rPr>
+                <w:color w:val="000000" w:themeColor="text1"/>
                 <w:lang w:bidi="en-US"/>
               </w:rPr>
               <w:t>DATE OF BIRTH</w:t>
             </w:r>
           </w:p>
         </w:tc>
-        <w:tc>
-          <w:tcPr>
-            <w:tcW w:w="3694" w:type="dxa"/>
-            <w:gridSpan w:val="4"/>
-            <w:tcBorders>
-              <w:bottom w:val="single" w:sz="4" w:space="0" w:color="auto"/>
-            </w:tcBorders>
-            <w:tcMar>
-              <w:left w:w="0" w:type="dxa"/>
-              <w:right w:w="0" w:type="dxa"/>
-            </w:tcMar>
-            <w:vAlign w:val="bottom"/>
-          </w:tcPr>
-          <w:p>
-            <w:pPr>
-              <w:pStyle w:val="BodyText"/>
-              <w:rPr>
-                <w:color w:val="FFFFFF" w:themeColor="background1"/>
-                <w:lang w:bidi="en-US"/>
-              </w:rPr>
-            </w:pPr>
-            <w:r>
-              <w:rPr>
-                <w:rFonts w:ascii="Consolas" w:eastAsiaTheme="minorHAnsi" w:hAnsi="Consolas" w:cs="Consolas"/>
-                <w:color w:val="FFFFFF" w:themeColor="background1"/>
-                <w:sz w:val="19"/>
-                <w:szCs w:val="19"/>
-              </w:rPr>
-              <w:t>OBI$D01B$4</w:t>
-            </w:r>
-          </w:p>
-        </w:tc>
+        <w:sdt>
+          <w:sdtPr>
+            <w:rPr>
+              <w:color w:val="000000" w:themeColor="text1"/>
+              <w:lang w:bidi="en-US"/>
+            </w:rPr>
+            <w:alias w:val="BDOB4"/>
+            <w:tag w:val="BDOB4"/>
+            <w:id w:val="-416860111"/>
+            <w:placeholder>
+              <w:docPart w:val="6919D5350FA4460CB8649C00CDFC02C6"/>
+            </w:placeholder>
+          </w:sdtPr>
+          <w:sdtEndPr/>
+          <w:sdtContent>
+            <w:tc>
+              <w:tcPr>
+                <w:tcW w:w="3694" w:type="dxa"/>
+                <w:gridSpan w:val="4"/>
+                <w:tcBorders>
+                  <w:bottom w:val="single" w:sz="4" w:space="0" w:color="auto"/>
+                </w:tcBorders>
+                <w:tcMar>
+                  <w:left w:w="0" w:type="dxa"/>
+                  <w:right w:w="0" w:type="dxa"/>
+                </w:tcMar>
+                <w:vAlign w:val="bottom"/>
+              </w:tcPr>
+              <w:p>
+                <w:pPr>
+                  <w:pStyle w:val="BodyText"/>
+                  <w:rPr>
+                    <w:color w:val="000000" w:themeColor="text1"/>
+                    <w:lang w:bidi="en-US"/>
+                  </w:rPr>
+                </w:pPr>
+                <w:r>
+                  <w:rPr>
+                    <w:color w:val="000000" w:themeColor="text1"/>
+                    <w:lang w:bidi="en-US"/>
+                  </w:rPr>
+                  <w:t xml:space="preserve"> </w:t>
+                </w:r>
+              </w:p>
+            </w:tc>
+          </w:sdtContent>
+        </w:sdt>
       </w:tr>
     </w:tbl>
     <w:p>
@@ -1649,6 +1858,7 @@
         <w:pStyle w:val="BodyText"/>
         <w:rPr>
           <w:rFonts w:ascii="Arial Narrow" w:hAnsi="Arial Narrow"/>
+          <w:color w:val="000000" w:themeColor="text1"/>
           <w:sz w:val="14"/>
           <w:szCs w:val="14"/>
           <w:lang w:bidi="en-US"/>
@@ -1704,49 +1914,66 @@
             <w:pPr>
               <w:pStyle w:val="BodyText"/>
               <w:rPr>
+                <w:color w:val="000000" w:themeColor="text1"/>
                 <w:lang w:bidi="en-US"/>
               </w:rPr>
             </w:pPr>
             <w:r>
               <w:rPr>
+                <w:color w:val="000000" w:themeColor="text1"/>
                 <w:lang w:bidi="en-US"/>
               </w:rPr>
               <w:t>NAME/RELATIONSHIP</w:t>
             </w:r>
           </w:p>
         </w:tc>
-        <w:tc>
-          <w:tcPr>
-            <w:tcW w:w="3150" w:type="dxa"/>
-            <w:gridSpan w:val="2"/>
-            <w:tcBorders>
-              <w:bottom w:val="single" w:sz="4" w:space="0" w:color="auto"/>
-            </w:tcBorders>
-            <w:tcMar>
-              <w:left w:w="0" w:type="dxa"/>
-              <w:right w:w="0" w:type="dxa"/>
-            </w:tcMar>
-            <w:vAlign w:val="bottom"/>
-          </w:tcPr>
-          <w:p>
-            <w:pPr>
-              <w:pStyle w:val="BodyText"/>
-              <w:rPr>
-                <w:color w:val="FFFFFF" w:themeColor="background1"/>
-                <w:lang w:bidi="en-US"/>
-              </w:rPr>
-            </w:pPr>
-            <w:r>
-              <w:rPr>
-                <w:rFonts w:ascii="Consolas" w:eastAsiaTheme="minorHAnsi" w:hAnsi="Consolas" w:cs="Consolas"/>
-                <w:color w:val="FFFFFF" w:themeColor="background1"/>
-                <w:sz w:val="19"/>
-                <w:szCs w:val="19"/>
-              </w:rPr>
-              <w:t>member1$1nput9</w:t>
-            </w:r>
-          </w:p>
-        </w:tc>
+        <w:sdt>
+          <w:sdtPr>
+            <w:rPr>
+              <w:color w:val="000000" w:themeColor="text1"/>
+              <w:lang w:bidi="en-US"/>
+            </w:rPr>
+            <w:alias w:val="BNameRelationship5"/>
+            <w:tag w:val="BNameRelationship5"/>
+            <w:id w:val="1798487296"/>
+            <w:placeholder>
+              <w:docPart w:val="97CB1DCC75E344A58311E34C4EE9D09F"/>
+            </w:placeholder>
+          </w:sdtPr>
+          <w:sdtEndPr/>
+          <w:sdtContent>
+            <w:tc>
+              <w:tcPr>
+                <w:tcW w:w="3150" w:type="dxa"/>
+                <w:gridSpan w:val="2"/>
+                <w:tcBorders>
+                  <w:bottom w:val="single" w:sz="4" w:space="0" w:color="auto"/>
+                </w:tcBorders>
+                <w:tcMar>
+                  <w:left w:w="0" w:type="dxa"/>
+                  <w:right w:w="0" w:type="dxa"/>
+                </w:tcMar>
+                <w:vAlign w:val="bottom"/>
+              </w:tcPr>
+              <w:p>
+                <w:pPr>
+                  <w:pStyle w:val="BodyText"/>
+                  <w:rPr>
+                    <w:color w:val="000000" w:themeColor="text1"/>
+                    <w:lang w:bidi="en-US"/>
+                  </w:rPr>
+                </w:pPr>
+                <w:r>
+                  <w:rPr>
+                    <w:color w:val="000000" w:themeColor="text1"/>
+                    <w:lang w:bidi="en-US"/>
+                  </w:rPr>
+                  <w:t xml:space="preserve"> </w:t>
+                </w:r>
+              </w:p>
+            </w:tc>
+          </w:sdtContent>
+        </w:sdt>
         <w:tc>
           <w:tcPr>
             <w:tcW w:w="413" w:type="dxa"/>
@@ -1761,6 +1988,7 @@
             <w:pPr>
               <w:pStyle w:val="BodyText"/>
               <w:rPr>
+                <w:color w:val="000000" w:themeColor="text1"/>
                 <w:lang w:bidi="en-US"/>
               </w:rPr>
             </w:pPr>
@@ -1780,49 +2008,66 @@
             <w:pPr>
               <w:pStyle w:val="BodyText"/>
               <w:rPr>
+                <w:color w:val="000000" w:themeColor="text1"/>
                 <w:lang w:bidi="en-US"/>
               </w:rPr>
             </w:pPr>
             <w:r>
               <w:rPr>
+                <w:color w:val="000000" w:themeColor="text1"/>
                 <w:lang w:bidi="en-US"/>
               </w:rPr>
               <w:t>NAME/RELATIONSHIP</w:t>
             </w:r>
           </w:p>
         </w:tc>
-        <w:tc>
-          <w:tcPr>
-            <w:tcW w:w="3245" w:type="dxa"/>
-            <w:gridSpan w:val="2"/>
-            <w:tcBorders>
-              <w:bottom w:val="single" w:sz="4" w:space="0" w:color="auto"/>
-            </w:tcBorders>
-            <w:tcMar>
-              <w:left w:w="0" w:type="dxa"/>
-              <w:right w:w="0" w:type="dxa"/>
-            </w:tcMar>
-            <w:vAlign w:val="bottom"/>
-          </w:tcPr>
-          <w:p>
-            <w:pPr>
-              <w:pStyle w:val="BodyText"/>
-              <w:rPr>
-                <w:color w:val="FFFFFF" w:themeColor="background1"/>
-                <w:lang w:bidi="en-US"/>
-              </w:rPr>
-            </w:pPr>
-            <w:r>
-              <w:rPr>
-                <w:rFonts w:ascii="Consolas" w:eastAsiaTheme="minorHAnsi" w:hAnsi="Consolas" w:cs="Consolas"/>
-                <w:color w:val="FFFFFF" w:themeColor="background1"/>
-                <w:sz w:val="19"/>
-                <w:szCs w:val="19"/>
-              </w:rPr>
-              <w:t>member1$1nput10</w:t>
-            </w:r>
-          </w:p>
-        </w:tc>
+        <w:sdt>
+          <w:sdtPr>
+            <w:rPr>
+              <w:color w:val="000000" w:themeColor="text1"/>
+              <w:lang w:bidi="en-US"/>
+            </w:rPr>
+            <w:alias w:val="BNameRelationship6"/>
+            <w:tag w:val="BNameRelationship6"/>
+            <w:id w:val="-2118898873"/>
+            <w:placeholder>
+              <w:docPart w:val="F08703B22D80443CA6D27313E8036458"/>
+            </w:placeholder>
+          </w:sdtPr>
+          <w:sdtEndPr/>
+          <w:sdtContent>
+            <w:tc>
+              <w:tcPr>
+                <w:tcW w:w="3245" w:type="dxa"/>
+                <w:gridSpan w:val="2"/>
+                <w:tcBorders>
+                  <w:bottom w:val="single" w:sz="4" w:space="0" w:color="auto"/>
+                </w:tcBorders>
+                <w:tcMar>
+                  <w:left w:w="0" w:type="dxa"/>
+                  <w:right w:w="0" w:type="dxa"/>
+                </w:tcMar>
+                <w:vAlign w:val="bottom"/>
+              </w:tcPr>
+              <w:p>
+                <w:pPr>
+                  <w:pStyle w:val="BodyText"/>
+                  <w:rPr>
+                    <w:color w:val="000000" w:themeColor="text1"/>
+                    <w:lang w:bidi="en-US"/>
+                  </w:rPr>
+                </w:pPr>
+                <w:r>
+                  <w:rPr>
+                    <w:color w:val="000000" w:themeColor="text1"/>
+                    <w:lang w:bidi="en-US"/>
+                  </w:rPr>
+                  <w:t xml:space="preserve"> </w:t>
+                </w:r>
+              </w:p>
+            </w:tc>
+          </w:sdtContent>
+        </w:sdt>
       </w:tr>
       <w:tr>
         <w:trPr>
@@ -1844,48 +2089,65 @@
             <w:pPr>
               <w:pStyle w:val="BodyText"/>
               <w:rPr>
+                <w:color w:val="000000" w:themeColor="text1"/>
                 <w:lang w:bidi="en-US"/>
               </w:rPr>
             </w:pPr>
             <w:r>
               <w:rPr>
+                <w:color w:val="000000" w:themeColor="text1"/>
                 <w:lang w:bidi="en-US"/>
               </w:rPr>
               <w:t>SOCIAL SECURITY NUMBER</w:t>
             </w:r>
           </w:p>
         </w:tc>
-        <w:tc>
-          <w:tcPr>
-            <w:tcW w:w="2610" w:type="dxa"/>
-            <w:tcBorders>
-              <w:bottom w:val="single" w:sz="4" w:space="0" w:color="auto"/>
-            </w:tcBorders>
-            <w:tcMar>
-              <w:left w:w="0" w:type="dxa"/>
-              <w:right w:w="0" w:type="dxa"/>
-            </w:tcMar>
-            <w:vAlign w:val="bottom"/>
-          </w:tcPr>
-          <w:p>
-            <w:pPr>
-              <w:pStyle w:val="BodyText"/>
-              <w:rPr>
-                <w:color w:val="FFFFFF" w:themeColor="background1"/>
-                <w:lang w:bidi="en-US"/>
-              </w:rPr>
-            </w:pPr>
-            <w:r>
-              <w:rPr>
-                <w:rFonts w:ascii="Consolas" w:eastAsiaTheme="minorHAnsi" w:hAnsi="Consolas" w:cs="Consolas"/>
-                <w:color w:val="FFFFFF" w:themeColor="background1"/>
-                <w:sz w:val="19"/>
-                <w:szCs w:val="19"/>
-              </w:rPr>
-              <w:t>member1$1nput11</w:t>
-            </w:r>
-          </w:p>
-        </w:tc>
+        <w:sdt>
+          <w:sdtPr>
+            <w:rPr>
+              <w:color w:val="000000" w:themeColor="text1"/>
+              <w:lang w:bidi="en-US"/>
+            </w:rPr>
+            <w:alias w:val="BSSN5"/>
+            <w:tag w:val="BSSN5"/>
+            <w:id w:val="954147331"/>
+            <w:placeholder>
+              <w:docPart w:val="EFEAFBC543D54FA5825405F57860A250"/>
+            </w:placeholder>
+          </w:sdtPr>
+          <w:sdtEndPr/>
+          <w:sdtContent>
+            <w:tc>
+              <w:tcPr>
+                <w:tcW w:w="2610" w:type="dxa"/>
+                <w:tcBorders>
+                  <w:bottom w:val="single" w:sz="4" w:space="0" w:color="auto"/>
+                </w:tcBorders>
+                <w:tcMar>
+                  <w:left w:w="0" w:type="dxa"/>
+                  <w:right w:w="0" w:type="dxa"/>
+                </w:tcMar>
+                <w:vAlign w:val="bottom"/>
+              </w:tcPr>
+              <w:p>
+                <w:pPr>
+                  <w:pStyle w:val="BodyText"/>
+                  <w:rPr>
+                    <w:color w:val="000000" w:themeColor="text1"/>
+                    <w:lang w:bidi="en-US"/>
+                  </w:rPr>
+                </w:pPr>
+                <w:r>
+                  <w:rPr>
+                    <w:color w:val="000000" w:themeColor="text1"/>
+                    <w:lang w:bidi="en-US"/>
+                  </w:rPr>
+                  <w:t xml:space="preserve"> </w:t>
+                </w:r>
+              </w:p>
+            </w:tc>
+          </w:sdtContent>
+        </w:sdt>
         <w:tc>
           <w:tcPr>
             <w:tcW w:w="413" w:type="dxa"/>
@@ -1900,6 +2162,7 @@
             <w:pPr>
               <w:pStyle w:val="BodyText"/>
               <w:rPr>
+                <w:color w:val="000000" w:themeColor="text1"/>
                 <w:lang w:bidi="en-US"/>
               </w:rPr>
             </w:pPr>
@@ -1919,48 +2182,65 @@
             <w:pPr>
               <w:pStyle w:val="BodyText"/>
               <w:rPr>
+                <w:color w:val="000000" w:themeColor="text1"/>
                 <w:lang w:bidi="en-US"/>
               </w:rPr>
             </w:pPr>
             <w:r>
               <w:rPr>
+                <w:color w:val="000000" w:themeColor="text1"/>
                 <w:lang w:bidi="en-US"/>
               </w:rPr>
               <w:t>SOCIAL SECURITY NUMBER</w:t>
             </w:r>
           </w:p>
         </w:tc>
-        <w:tc>
-          <w:tcPr>
-            <w:tcW w:w="2719" w:type="dxa"/>
-            <w:tcBorders>
-              <w:bottom w:val="single" w:sz="4" w:space="0" w:color="auto"/>
-            </w:tcBorders>
-            <w:tcMar>
-              <w:left w:w="0" w:type="dxa"/>
-              <w:right w:w="0" w:type="dxa"/>
-            </w:tcMar>
-            <w:vAlign w:val="bottom"/>
-          </w:tcPr>
-          <w:p>
-            <w:pPr>
-              <w:pStyle w:val="BodyText"/>
-              <w:rPr>
-                <w:color w:val="FFFFFF" w:themeColor="background1"/>
-                <w:lang w:bidi="en-US"/>
-              </w:rPr>
-            </w:pPr>
-            <w:r>
-              <w:rPr>
-                <w:rFonts w:ascii="Consolas" w:eastAsiaTheme="minorHAnsi" w:hAnsi="Consolas" w:cs="Consolas"/>
-                <w:color w:val="FFFFFF" w:themeColor="background1"/>
-                <w:sz w:val="19"/>
-                <w:szCs w:val="19"/>
-              </w:rPr>
-              <w:t>member1$1nput12</w:t>
-            </w:r>
-          </w:p>
-        </w:tc>
+        <w:sdt>
+          <w:sdtPr>
+            <w:rPr>
+              <w:color w:val="000000" w:themeColor="text1"/>
+              <w:lang w:bidi="en-US"/>
+            </w:rPr>
+            <w:alias w:val="BSSN6"/>
+            <w:tag w:val="BSSN6"/>
+            <w:id w:val="-1640725932"/>
+            <w:placeholder>
+              <w:docPart w:val="F015EA3664A9425AB15CDAA5C00BA4DC"/>
+            </w:placeholder>
+          </w:sdtPr>
+          <w:sdtEndPr/>
+          <w:sdtContent>
+            <w:tc>
+              <w:tcPr>
+                <w:tcW w:w="2719" w:type="dxa"/>
+                <w:tcBorders>
+                  <w:bottom w:val="single" w:sz="4" w:space="0" w:color="auto"/>
+                </w:tcBorders>
+                <w:tcMar>
+                  <w:left w:w="0" w:type="dxa"/>
+                  <w:right w:w="0" w:type="dxa"/>
+                </w:tcMar>
+                <w:vAlign w:val="bottom"/>
+              </w:tcPr>
+              <w:p>
+                <w:pPr>
+                  <w:pStyle w:val="BodyText"/>
+                  <w:rPr>
+                    <w:color w:val="000000" w:themeColor="text1"/>
+                    <w:lang w:bidi="en-US"/>
+                  </w:rPr>
+                </w:pPr>
+                <w:r>
+                  <w:rPr>
+                    <w:color w:val="000000" w:themeColor="text1"/>
+                    <w:lang w:bidi="en-US"/>
+                  </w:rPr>
+                  <w:t xml:space="preserve"> </w:t>
+                </w:r>
+              </w:p>
+            </w:tc>
+          </w:sdtContent>
+        </w:sdt>
       </w:tr>
       <w:tr>
         <w:trPr>
@@ -1979,49 +2259,66 @@
             <w:pPr>
               <w:pStyle w:val="BodyText"/>
               <w:rPr>
+                <w:color w:val="000000" w:themeColor="text1"/>
                 <w:lang w:bidi="en-US"/>
               </w:rPr>
             </w:pPr>
             <w:r>
               <w:rPr>
+                <w:color w:val="000000" w:themeColor="text1"/>
                 <w:lang w:bidi="en-US"/>
               </w:rPr>
               <w:t>DATE OF BIRTH</w:t>
             </w:r>
           </w:p>
         </w:tc>
-        <w:tc>
-          <w:tcPr>
-            <w:tcW w:w="3668" w:type="dxa"/>
-            <w:gridSpan w:val="4"/>
-            <w:tcBorders>
-              <w:bottom w:val="single" w:sz="4" w:space="0" w:color="auto"/>
-            </w:tcBorders>
-            <w:tcMar>
-              <w:left w:w="0" w:type="dxa"/>
-              <w:right w:w="0" w:type="dxa"/>
-            </w:tcMar>
-            <w:vAlign w:val="bottom"/>
-          </w:tcPr>
-          <w:p>
-            <w:pPr>
-              <w:pStyle w:val="BodyText"/>
-              <w:rPr>
-                <w:color w:val="FFFFFF" w:themeColor="background1"/>
-                <w:lang w:bidi="en-US"/>
-              </w:rPr>
-            </w:pPr>
-            <w:r>
-              <w:rPr>
-                <w:rFonts w:ascii="Consolas" w:eastAsiaTheme="minorHAnsi" w:hAnsi="Consolas" w:cs="Consolas"/>
-                <w:color w:val="FFFFFF" w:themeColor="background1"/>
-                <w:sz w:val="19"/>
-                <w:szCs w:val="19"/>
-              </w:rPr>
-              <w:t>OBI$D01B$5</w:t>
-            </w:r>
-          </w:p>
-        </w:tc>
+        <w:sdt>
+          <w:sdtPr>
+            <w:rPr>
+              <w:color w:val="000000" w:themeColor="text1"/>
+              <w:lang w:bidi="en-US"/>
+            </w:rPr>
+            <w:alias w:val="BDOB5"/>
+            <w:tag w:val="BDOB5"/>
+            <w:id w:val="29467036"/>
+            <w:placeholder>
+              <w:docPart w:val="379D2B8D2AE34CCB9D40D17FF4153F42"/>
+            </w:placeholder>
+          </w:sdtPr>
+          <w:sdtEndPr/>
+          <w:sdtContent>
+            <w:tc>
+              <w:tcPr>
+                <w:tcW w:w="3668" w:type="dxa"/>
+                <w:gridSpan w:val="4"/>
+                <w:tcBorders>
+                  <w:bottom w:val="single" w:sz="4" w:space="0" w:color="auto"/>
+                </w:tcBorders>
+                <w:tcMar>
+                  <w:left w:w="0" w:type="dxa"/>
+                  <w:right w:w="0" w:type="dxa"/>
+                </w:tcMar>
+                <w:vAlign w:val="bottom"/>
+              </w:tcPr>
+              <w:p>
+                <w:pPr>
+                  <w:pStyle w:val="BodyText"/>
+                  <w:rPr>
+                    <w:color w:val="000000" w:themeColor="text1"/>
+                    <w:lang w:bidi="en-US"/>
+                  </w:rPr>
+                </w:pPr>
+                <w:r>
+                  <w:rPr>
+                    <w:color w:val="000000" w:themeColor="text1"/>
+                    <w:lang w:bidi="en-US"/>
+                  </w:rPr>
+                  <w:t xml:space="preserve"> </w:t>
+                </w:r>
+              </w:p>
+            </w:tc>
+          </w:sdtContent>
+        </w:sdt>
         <w:tc>
           <w:tcPr>
             <w:tcW w:w="413" w:type="dxa"/>
@@ -2036,6 +2333,7 @@
             <w:pPr>
               <w:pStyle w:val="BodyText"/>
               <w:rPr>
+                <w:color w:val="000000" w:themeColor="text1"/>
                 <w:lang w:bidi="en-US"/>
               </w:rPr>
             </w:pPr>
@@ -2054,49 +2352,66 @@
             <w:pPr>
               <w:pStyle w:val="BodyText"/>
               <w:rPr>
+                <w:color w:val="000000" w:themeColor="text1"/>
                 <w:lang w:bidi="en-US"/>
               </w:rPr>
             </w:pPr>
             <w:r>
               <w:rPr>
+                <w:color w:val="000000" w:themeColor="text1"/>
                 <w:lang w:bidi="en-US"/>
               </w:rPr>
               <w:t>DATE OF BIRTH</w:t>
             </w:r>
           </w:p>
         </w:tc>
-        <w:tc>
-          <w:tcPr>
-            <w:tcW w:w="3694" w:type="dxa"/>
-            <w:gridSpan w:val="4"/>
-            <w:tcBorders>
-              <w:bottom w:val="single" w:sz="4" w:space="0" w:color="auto"/>
-            </w:tcBorders>
-            <w:tcMar>
-              <w:left w:w="0" w:type="dxa"/>
-              <w:right w:w="0" w:type="dxa"/>
-            </w:tcMar>
-            <w:vAlign w:val="bottom"/>
-          </w:tcPr>
-          <w:p>
-            <w:pPr>
-              <w:pStyle w:val="BodyText"/>
-              <w:rPr>
-                <w:color w:val="FFFFFF" w:themeColor="background1"/>
-                <w:lang w:bidi="en-US"/>
-              </w:rPr>
-            </w:pPr>
-            <w:r>
-              <w:rPr>
-                <w:rFonts w:ascii="Consolas" w:eastAsiaTheme="minorHAnsi" w:hAnsi="Consolas" w:cs="Consolas"/>
-                <w:color w:val="FFFFFF" w:themeColor="background1"/>
-                <w:sz w:val="19"/>
-                <w:szCs w:val="19"/>
-              </w:rPr>
-              <w:t>OBI$D01B6</w:t>
-            </w:r>
-          </w:p>
-        </w:tc>
+        <w:sdt>
+          <w:sdtPr>
+            <w:rPr>
+              <w:color w:val="000000" w:themeColor="text1"/>
+              <w:lang w:bidi="en-US"/>
+            </w:rPr>
+            <w:alias w:val="BDOB6"/>
+            <w:tag w:val="BDOB6"/>
+            <w:id w:val="-2128141195"/>
+            <w:placeholder>
+              <w:docPart w:val="A827C5C87CEF4475B7DBC98B11EDA803"/>
+            </w:placeholder>
+          </w:sdtPr>
+          <w:sdtEndPr/>
+          <w:sdtContent>
+            <w:tc>
+              <w:tcPr>
+                <w:tcW w:w="3694" w:type="dxa"/>
+                <w:gridSpan w:val="4"/>
+                <w:tcBorders>
+                  <w:bottom w:val="single" w:sz="4" w:space="0" w:color="auto"/>
+                </w:tcBorders>
+                <w:tcMar>
+                  <w:left w:w="0" w:type="dxa"/>
+                  <w:right w:w="0" w:type="dxa"/>
+                </w:tcMar>
+                <w:vAlign w:val="bottom"/>
+              </w:tcPr>
+              <w:p>
+                <w:pPr>
+                  <w:pStyle w:val="BodyText"/>
+                  <w:rPr>
+                    <w:color w:val="000000" w:themeColor="text1"/>
+                    <w:lang w:bidi="en-US"/>
+                  </w:rPr>
+                </w:pPr>
+                <w:r>
+                  <w:rPr>
+                    <w:color w:val="000000" w:themeColor="text1"/>
+                    <w:lang w:bidi="en-US"/>
+                  </w:rPr>
+                  <w:t xml:space="preserve"> </w:t>
+                </w:r>
+              </w:p>
+            </w:tc>
+          </w:sdtContent>
+        </w:sdt>
       </w:tr>
     </w:tbl>
     <w:p>
@@ -2104,6 +2419,7 @@
         <w:pStyle w:val="BodyText"/>
         <w:rPr>
           <w:rFonts w:ascii="Arial Narrow" w:hAnsi="Arial Narrow"/>
+          <w:color w:val="000000" w:themeColor="text1"/>
           <w:sz w:val="14"/>
           <w:szCs w:val="14"/>
           <w:lang w:bidi="en-US"/>
@@ -2159,49 +2475,66 @@
             <w:pPr>
               <w:pStyle w:val="BodyText"/>
               <w:rPr>
+                <w:color w:val="000000" w:themeColor="text1"/>
                 <w:lang w:bidi="en-US"/>
               </w:rPr>
             </w:pPr>
             <w:r>
               <w:rPr>
+                <w:color w:val="000000" w:themeColor="text1"/>
                 <w:lang w:bidi="en-US"/>
               </w:rPr>
               <w:t>NAME/RELATIONSHIP</w:t>
             </w:r>
           </w:p>
         </w:tc>
-        <w:tc>
-          <w:tcPr>
-            <w:tcW w:w="3150" w:type="dxa"/>
-            <w:gridSpan w:val="2"/>
-            <w:tcBorders>
-              <w:bottom w:val="single" w:sz="4" w:space="0" w:color="auto"/>
-            </w:tcBorders>
-            <w:tcMar>
-              <w:left w:w="0" w:type="dxa"/>
-              <w:right w:w="0" w:type="dxa"/>
-            </w:tcMar>
-            <w:vAlign w:val="bottom"/>
-          </w:tcPr>
-          <w:p>
-            <w:pPr>
-              <w:pStyle w:val="BodyText"/>
-              <w:rPr>
-                <w:color w:val="FFFFFF" w:themeColor="background1"/>
-                <w:lang w:bidi="en-US"/>
-              </w:rPr>
-            </w:pPr>
-            <w:r>
-              <w:rPr>
-                <w:rFonts w:ascii="Consolas" w:eastAsiaTheme="minorHAnsi" w:hAnsi="Consolas" w:cs="Consolas"/>
-                <w:color w:val="FFFFFF" w:themeColor="background1"/>
-                <w:sz w:val="19"/>
-                <w:szCs w:val="19"/>
-              </w:rPr>
-              <w:t>member1$1nput13</w:t>
-            </w:r>
-          </w:p>
-        </w:tc>
+        <w:sdt>
+          <w:sdtPr>
+            <w:rPr>
+              <w:color w:val="000000" w:themeColor="text1"/>
+              <w:lang w:bidi="en-US"/>
+            </w:rPr>
+            <w:alias w:val="BNameRelationship7"/>
+            <w:tag w:val="BNameRelationship7"/>
+            <w:id w:val="-991019540"/>
+            <w:placeholder>
+              <w:docPart w:val="D8F3FA3C070A48C3A44F769440D14520"/>
+            </w:placeholder>
+          </w:sdtPr>
+          <w:sdtEndPr/>
+          <w:sdtContent>
+            <w:tc>
+              <w:tcPr>
+                <w:tcW w:w="3150" w:type="dxa"/>
+                <w:gridSpan w:val="2"/>
+                <w:tcBorders>
+                  <w:bottom w:val="single" w:sz="4" w:space="0" w:color="auto"/>
+                </w:tcBorders>
+                <w:tcMar>
+                  <w:left w:w="0" w:type="dxa"/>
+                  <w:right w:w="0" w:type="dxa"/>
+                </w:tcMar>
+                <w:vAlign w:val="bottom"/>
+              </w:tcPr>
+              <w:p>
+                <w:pPr>
+                  <w:pStyle w:val="BodyText"/>
+                  <w:rPr>
+                    <w:color w:val="000000" w:themeColor="text1"/>
+                    <w:lang w:bidi="en-US"/>
+                  </w:rPr>
+                </w:pPr>
+                <w:r>
+                  <w:rPr>
+                    <w:color w:val="000000" w:themeColor="text1"/>
+                    <w:lang w:bidi="en-US"/>
+                  </w:rPr>
+                  <w:t xml:space="preserve"> </w:t>
+                </w:r>
+              </w:p>
+            </w:tc>
+          </w:sdtContent>
+        </w:sdt>
         <w:tc>
           <w:tcPr>
             <w:tcW w:w="413" w:type="dxa"/>
@@ -2216,6 +2549,7 @@
             <w:pPr>
               <w:pStyle w:val="BodyText"/>
               <w:rPr>
+                <w:color w:val="000000" w:themeColor="text1"/>
                 <w:lang w:bidi="en-US"/>
               </w:rPr>
             </w:pPr>
@@ -2235,49 +2569,66 @@
             <w:pPr>
               <w:pStyle w:val="BodyText"/>
               <w:rPr>
+                <w:color w:val="000000" w:themeColor="text1"/>
                 <w:lang w:bidi="en-US"/>
               </w:rPr>
             </w:pPr>
             <w:r>
               <w:rPr>
+                <w:color w:val="000000" w:themeColor="text1"/>
                 <w:lang w:bidi="en-US"/>
               </w:rPr>
               <w:t>NAME/RELATIONSHIP</w:t>
             </w:r>
           </w:p>
         </w:tc>
-        <w:tc>
-          <w:tcPr>
-            <w:tcW w:w="3245" w:type="dxa"/>
-            <w:gridSpan w:val="2"/>
-            <w:tcBorders>
-              <w:bottom w:val="single" w:sz="4" w:space="0" w:color="auto"/>
-            </w:tcBorders>
-            <w:tcMar>
-              <w:left w:w="0" w:type="dxa"/>
-              <w:right w:w="0" w:type="dxa"/>
-            </w:tcMar>
-            <w:vAlign w:val="bottom"/>
-          </w:tcPr>
-          <w:p>
-            <w:pPr>
-              <w:pStyle w:val="BodyText"/>
-              <w:rPr>
-                <w:color w:val="FFFFFF" w:themeColor="background1"/>
-                <w:lang w:bidi="en-US"/>
-              </w:rPr>
-            </w:pPr>
-            <w:r>
-              <w:rPr>
-                <w:rFonts w:ascii="Consolas" w:eastAsiaTheme="minorHAnsi" w:hAnsi="Consolas" w:cs="Consolas"/>
-                <w:color w:val="FFFFFF" w:themeColor="background1"/>
-                <w:sz w:val="19"/>
-                <w:szCs w:val="19"/>
-              </w:rPr>
-              <w:t>member1$1nput14</w:t>
-            </w:r>
-          </w:p>
-        </w:tc>
+        <w:sdt>
+          <w:sdtPr>
+            <w:rPr>
+              <w:color w:val="000000" w:themeColor="text1"/>
+              <w:lang w:bidi="en-US"/>
+            </w:rPr>
+            <w:alias w:val="BNameRelationship8"/>
+            <w:tag w:val="BNameRelationship8"/>
+            <w:id w:val="-685979860"/>
+            <w:placeholder>
+              <w:docPart w:val="A09BCA18BECF4D4EA4E7AC56B4C25CA7"/>
+            </w:placeholder>
+          </w:sdtPr>
+          <w:sdtEndPr/>
+          <w:sdtContent>
+            <w:tc>
+              <w:tcPr>
+                <w:tcW w:w="3245" w:type="dxa"/>
+                <w:gridSpan w:val="2"/>
+                <w:tcBorders>
+                  <w:bottom w:val="single" w:sz="4" w:space="0" w:color="auto"/>
+                </w:tcBorders>
+                <w:tcMar>
+                  <w:left w:w="0" w:type="dxa"/>
+                  <w:right w:w="0" w:type="dxa"/>
+                </w:tcMar>
+                <w:vAlign w:val="bottom"/>
+              </w:tcPr>
+              <w:p>
+                <w:pPr>
+                  <w:pStyle w:val="BodyText"/>
+                  <w:rPr>
+                    <w:color w:val="000000" w:themeColor="text1"/>
+                    <w:lang w:bidi="en-US"/>
+                  </w:rPr>
+                </w:pPr>
+                <w:r>
+                  <w:rPr>
+                    <w:color w:val="000000" w:themeColor="text1"/>
+                    <w:lang w:bidi="en-US"/>
+                  </w:rPr>
+                  <w:t xml:space="preserve"> </w:t>
+                </w:r>
+              </w:p>
+            </w:tc>
+          </w:sdtContent>
+        </w:sdt>
       </w:tr>
       <w:tr>
         <w:trPr>
@@ -2299,48 +2650,65 @@
             <w:pPr>
               <w:pStyle w:val="BodyText"/>
               <w:rPr>
+                <w:color w:val="000000" w:themeColor="text1"/>
                 <w:lang w:bidi="en-US"/>
               </w:rPr>
             </w:pPr>
             <w:r>
               <w:rPr>
+                <w:color w:val="000000" w:themeColor="text1"/>
                 <w:lang w:bidi="en-US"/>
               </w:rPr>
               <w:t>SOCIAL SECURITY NUMBER</w:t>
             </w:r>
           </w:p>
         </w:tc>
-        <w:tc>
-          <w:tcPr>
-            <w:tcW w:w="2610" w:type="dxa"/>
-            <w:tcBorders>
-              <w:bottom w:val="single" w:sz="4" w:space="0" w:color="auto"/>
-            </w:tcBorders>
-            <w:tcMar>
-              <w:left w:w="0" w:type="dxa"/>
-              <w:right w:w="0" w:type="dxa"/>
-            </w:tcMar>
-            <w:vAlign w:val="bottom"/>
-          </w:tcPr>
-          <w:p>
-            <w:pPr>
-              <w:pStyle w:val="BodyText"/>
-              <w:rPr>
-                <w:color w:val="FFFFFF" w:themeColor="background1"/>
-                <w:lang w:bidi="en-US"/>
-              </w:rPr>
-            </w:pPr>
-            <w:r>
-              <w:rPr>
-                <w:rFonts w:ascii="Consolas" w:eastAsiaTheme="minorHAnsi" w:hAnsi="Consolas" w:cs="Consolas"/>
-                <w:color w:val="FFFFFF" w:themeColor="background1"/>
-                <w:sz w:val="19"/>
-                <w:szCs w:val="19"/>
-              </w:rPr>
-              <w:t>member1$1nput15</w:t>
-            </w:r>
-          </w:p>
-        </w:tc>
+        <w:sdt>
+          <w:sdtPr>
+            <w:rPr>
+              <w:color w:val="000000" w:themeColor="text1"/>
+              <w:lang w:bidi="en-US"/>
+            </w:rPr>
+            <w:alias w:val="BSSN7"/>
+            <w:tag w:val="BSSN7"/>
+            <w:id w:val="1915657198"/>
+            <w:placeholder>
+              <w:docPart w:val="89B66894AC154232810ACBC77CC8A012"/>
+            </w:placeholder>
+          </w:sdtPr>
+          <w:sdtEndPr/>
+          <w:sdtContent>
+            <w:tc>
+              <w:tcPr>
+                <w:tcW w:w="2610" w:type="dxa"/>
+                <w:tcBorders>
+                  <w:bottom w:val="single" w:sz="4" w:space="0" w:color="auto"/>
+                </w:tcBorders>
+                <w:tcMar>
+                  <w:left w:w="0" w:type="dxa"/>
+                  <w:right w:w="0" w:type="dxa"/>
+                </w:tcMar>
+                <w:vAlign w:val="bottom"/>
+              </w:tcPr>
+              <w:p>
+                <w:pPr>
+                  <w:pStyle w:val="BodyText"/>
+                  <w:rPr>
+                    <w:color w:val="000000" w:themeColor="text1"/>
+                    <w:lang w:bidi="en-US"/>
+                  </w:rPr>
+                </w:pPr>
+                <w:r>
+                  <w:rPr>
+                    <w:color w:val="000000" w:themeColor="text1"/>
+                    <w:lang w:bidi="en-US"/>
+                  </w:rPr>
+                  <w:t xml:space="preserve"> </w:t>
+                </w:r>
+              </w:p>
+            </w:tc>
+          </w:sdtContent>
+        </w:sdt>
         <w:tc>
           <w:tcPr>
             <w:tcW w:w="413" w:type="dxa"/>
@@ -2355,6 +2723,7 @@
             <w:pPr>
               <w:pStyle w:val="BodyText"/>
               <w:rPr>
+                <w:color w:val="000000" w:themeColor="text1"/>
                 <w:lang w:bidi="en-US"/>
               </w:rPr>
             </w:pPr>
@@ -2374,48 +2743,65 @@
             <w:pPr>
               <w:pStyle w:val="BodyText"/>
               <w:rPr>
+                <w:color w:val="000000" w:themeColor="text1"/>
                 <w:lang w:bidi="en-US"/>
               </w:rPr>
             </w:pPr>
             <w:r>
               <w:rPr>
+                <w:color w:val="000000" w:themeColor="text1"/>
                 <w:lang w:bidi="en-US"/>
               </w:rPr>
               <w:t>SOCIAL SECURITY NUMBER</w:t>
             </w:r>
           </w:p>
         </w:tc>
-        <w:tc>
-          <w:tcPr>
-            <w:tcW w:w="2719" w:type="dxa"/>
-            <w:tcBorders>
-              <w:bottom w:val="single" w:sz="4" w:space="0" w:color="auto"/>
-            </w:tcBorders>
-            <w:tcMar>
-              <w:left w:w="0" w:type="dxa"/>
-              <w:right w:w="0" w:type="dxa"/>
-            </w:tcMar>
-            <w:vAlign w:val="bottom"/>
-          </w:tcPr>
-          <w:p>
-            <w:pPr>
-              <w:pStyle w:val="BodyText"/>
-              <w:rPr>
-                <w:color w:val="FFFFFF" w:themeColor="background1"/>
-                <w:lang w:bidi="en-US"/>
-              </w:rPr>
-            </w:pPr>
-            <w:r>
-              <w:rPr>
-                <w:rFonts w:ascii="Consolas" w:eastAsiaTheme="minorHAnsi" w:hAnsi="Consolas" w:cs="Consolas"/>
-                <w:color w:val="FFFFFF" w:themeColor="background1"/>
-                <w:sz w:val="19"/>
-                <w:szCs w:val="19"/>
-              </w:rPr>
-              <w:t>member1$1nput16</w:t>
-            </w:r>
-          </w:p>
-        </w:tc>
+        <w:sdt>
+          <w:sdtPr>
+            <w:rPr>
+              <w:color w:val="000000" w:themeColor="text1"/>
+              <w:lang w:bidi="en-US"/>
+            </w:rPr>
+            <w:alias w:val="BSSN8"/>
+            <w:tag w:val="BSSN8"/>
+            <w:id w:val="633614370"/>
+            <w:placeholder>
+              <w:docPart w:val="794699E2FDE5491CA56E87846DF64CE5"/>
+            </w:placeholder>
+          </w:sdtPr>
+          <w:sdtEndPr/>
+          <w:sdtContent>
+            <w:tc>
+              <w:tcPr>
+                <w:tcW w:w="2719" w:type="dxa"/>
+                <w:tcBorders>
+                  <w:bottom w:val="single" w:sz="4" w:space="0" w:color="auto"/>
+                </w:tcBorders>
+                <w:tcMar>
+                  <w:left w:w="0" w:type="dxa"/>
+                  <w:right w:w="0" w:type="dxa"/>
+                </w:tcMar>
+                <w:vAlign w:val="bottom"/>
+              </w:tcPr>
+              <w:p>
+                <w:pPr>
+                  <w:pStyle w:val="BodyText"/>
+                  <w:rPr>
+                    <w:color w:val="000000" w:themeColor="text1"/>
+                    <w:lang w:bidi="en-US"/>
+                  </w:rPr>
+                </w:pPr>
+                <w:r>
+                  <w:rPr>
+                    <w:color w:val="000000" w:themeColor="text1"/>
+                    <w:lang w:bidi="en-US"/>
+                  </w:rPr>
+                  <w:t xml:space="preserve"> </w:t>
+                </w:r>
+              </w:p>
+            </w:tc>
+          </w:sdtContent>
+        </w:sdt>
       </w:tr>
       <w:tr>
         <w:trPr>
@@ -2434,49 +2820,66 @@
             <w:pPr>
               <w:pStyle w:val="BodyText"/>
               <w:rPr>
+                <w:color w:val="000000" w:themeColor="text1"/>
                 <w:lang w:bidi="en-US"/>
               </w:rPr>
             </w:pPr>
             <w:r>
               <w:rPr>
+                <w:color w:val="000000" w:themeColor="text1"/>
                 <w:lang w:bidi="en-US"/>
               </w:rPr>
               <w:t>DATE OF BIRTH</w:t>
             </w:r>
           </w:p>
         </w:tc>
-        <w:tc>
-          <w:tcPr>
-            <w:tcW w:w="3668" w:type="dxa"/>
-            <w:gridSpan w:val="4"/>
-            <w:tcBorders>
-              <w:bottom w:val="single" w:sz="4" w:space="0" w:color="auto"/>
-            </w:tcBorders>
-            <w:tcMar>
-              <w:left w:w="0" w:type="dxa"/>
-              <w:right w:w="0" w:type="dxa"/>
-            </w:tcMar>
-            <w:vAlign w:val="bottom"/>
-          </w:tcPr>
-          <w:p>
-            <w:pPr>
-              <w:pStyle w:val="BodyText"/>
-              <w:rPr>
-                <w:color w:val="FFFFFF" w:themeColor="background1"/>
-                <w:lang w:bidi="en-US"/>
-              </w:rPr>
-            </w:pPr>
-            <w:r>
-              <w:rPr>
-                <w:rFonts w:ascii="Consolas" w:eastAsiaTheme="minorHAnsi" w:hAnsi="Consolas" w:cs="Consolas"/>
-                <w:color w:val="FFFFFF" w:themeColor="background1"/>
-                <w:sz w:val="19"/>
-                <w:szCs w:val="19"/>
-              </w:rPr>
-              <w:t>OBI$D01B$7</w:t>
-            </w:r>
-          </w:p>
-        </w:tc>
+        <w:sdt>
+          <w:sdtPr>
+            <w:rPr>
+              <w:color w:val="000000" w:themeColor="text1"/>
+              <w:lang w:bidi="en-US"/>
+            </w:rPr>
+            <w:alias w:val="BDOB7"/>
+            <w:tag w:val="BDOB7"/>
+            <w:id w:val="1682243916"/>
+            <w:placeholder>
+              <w:docPart w:val="614B32B54A794463927894D561C3DA80"/>
+            </w:placeholder>
+          </w:sdtPr>
+          <w:sdtEndPr/>
+          <w:sdtContent>
+            <w:tc>
+              <w:tcPr>
+                <w:tcW w:w="3668" w:type="dxa"/>
+                <w:gridSpan w:val="4"/>
+                <w:tcBorders>
+                  <w:bottom w:val="single" w:sz="4" w:space="0" w:color="auto"/>
+                </w:tcBorders>
+                <w:tcMar>
+                  <w:left w:w="0" w:type="dxa"/>
+                  <w:right w:w="0" w:type="dxa"/>
+                </w:tcMar>
+                <w:vAlign w:val="bottom"/>
+              </w:tcPr>
+              <w:p>
+                <w:pPr>
+                  <w:pStyle w:val="BodyText"/>
+                  <w:rPr>
+                    <w:color w:val="000000" w:themeColor="text1"/>
+                    <w:lang w:bidi="en-US"/>
+                  </w:rPr>
+                </w:pPr>
+                <w:r>
+                  <w:rPr>
+                    <w:color w:val="000000" w:themeColor="text1"/>
+                    <w:lang w:bidi="en-US"/>
+                  </w:rPr>
+                  <w:t xml:space="preserve"> </w:t>
+                </w:r>
+              </w:p>
+            </w:tc>
+          </w:sdtContent>
+        </w:sdt>
         <w:tc>
           <w:tcPr>
             <w:tcW w:w="413" w:type="dxa"/>
@@ -2491,6 +2894,7 @@
             <w:pPr>
               <w:pStyle w:val="BodyText"/>
               <w:rPr>
+                <w:color w:val="000000" w:themeColor="text1"/>
                 <w:lang w:bidi="en-US"/>
               </w:rPr>
             </w:pPr>
@@ -2509,50 +2913,67 @@
             <w:pPr>
               <w:pStyle w:val="BodyText"/>
               <w:rPr>
+                <w:color w:val="000000" w:themeColor="text1"/>
                 <w:lang w:bidi="en-US"/>
               </w:rPr>
             </w:pPr>
             <w:r>
               <w:rPr>
+                <w:color w:val="000000" w:themeColor="text1"/>
                 <w:lang w:bidi="en-US"/>
               </w:rPr>
               <w:t>DATE OF BIRTH</w:t>
             </w:r>
           </w:p>
         </w:tc>
-        <w:tc>
-          <w:tcPr>
-            <w:tcW w:w="3694" w:type="dxa"/>
-            <w:gridSpan w:val="4"/>
-            <w:tcBorders>
-              <w:bottom w:val="single" w:sz="4" w:space="0" w:color="auto"/>
-            </w:tcBorders>
-            <w:shd w:val="clear" w:color="auto" w:fill="auto"/>
-            <w:tcMar>
-              <w:left w:w="0" w:type="dxa"/>
-              <w:right w:w="0" w:type="dxa"/>
-            </w:tcMar>
-            <w:vAlign w:val="bottom"/>
-          </w:tcPr>
-          <w:p>
-            <w:pPr>
-              <w:pStyle w:val="BodyText"/>
-              <w:rPr>
-                <w:color w:val="FFFFFF" w:themeColor="background1"/>
-                <w:lang w:bidi="en-US"/>
-              </w:rPr>
-            </w:pPr>
-            <w:r>
-              <w:rPr>
-                <w:rFonts w:ascii="Consolas" w:eastAsiaTheme="minorHAnsi" w:hAnsi="Consolas" w:cs="Consolas"/>
-                <w:color w:val="FFFFFF" w:themeColor="background1"/>
-                <w:sz w:val="19"/>
-                <w:szCs w:val="19"/>
-              </w:rPr>
-              <w:t>OBI$D01B$8</w:t>
-            </w:r>
-          </w:p>
-        </w:tc>
+        <w:sdt>
+          <w:sdtPr>
+            <w:rPr>
+              <w:color w:val="000000" w:themeColor="text1"/>
+              <w:lang w:bidi="en-US"/>
+            </w:rPr>
+            <w:alias w:val="BDOB8"/>
+            <w:tag w:val="BDOB8"/>
+            <w:id w:val="351540835"/>
+            <w:placeholder>
+              <w:docPart w:val="36AFDB84C9EE46C7A4DF702532476546"/>
+            </w:placeholder>
+          </w:sdtPr>
+          <w:sdtEndPr/>
+          <w:sdtContent>
+            <w:tc>
+              <w:tcPr>
+                <w:tcW w:w="3694" w:type="dxa"/>
+                <w:gridSpan w:val="4"/>
+                <w:tcBorders>
+                  <w:bottom w:val="single" w:sz="4" w:space="0" w:color="auto"/>
+                </w:tcBorders>
+                <w:shd w:val="clear" w:color="auto" w:fill="auto"/>
+                <w:tcMar>
+                  <w:left w:w="0" w:type="dxa"/>
+                  <w:right w:w="0" w:type="dxa"/>
+                </w:tcMar>
+                <w:vAlign w:val="bottom"/>
+              </w:tcPr>
+              <w:p>
+                <w:pPr>
+                  <w:pStyle w:val="BodyText"/>
+                  <w:rPr>
+                    <w:color w:val="000000" w:themeColor="text1"/>
+                    <w:lang w:bidi="en-US"/>
+                  </w:rPr>
+                </w:pPr>
+                <w:r>
+                  <w:rPr>
+                    <w:color w:val="000000" w:themeColor="text1"/>
+                    <w:lang w:bidi="en-US"/>
+                  </w:rPr>
+                  <w:t xml:space="preserve"> </w:t>
+                </w:r>
+              </w:p>
+            </w:tc>
+          </w:sdtContent>
+        </w:sdt>
       </w:tr>
     </w:tbl>
     <w:p>
@@ -5723,7 +6144,6 @@
                             <w:pPr>
                               <w:rPr>
                                 <w:rFonts w:ascii="Gill Sans MT"/>
-                                <w:color w:val="231F20"/>
                                 <w:sz w:val="18"/>
                               </w:rPr>
                             </w:pPr>
@@ -5741,26 +6161,40 @@
                                 <w:color w:val="231F20"/>
                                 <w:sz w:val="18"/>
                               </w:rPr>
-                              <w:t>COMMENTS:</w:t>
+                              <w:t>COMMENTS</w:t>
+                            </w:r>
+                            <w:r>
+                              <w:rPr>
+                                <w:rFonts w:ascii="Gill Sans MT"/>
+                                <w:sz w:val="18"/>
+                              </w:rPr>
+                              <w:t>:</w:t>
+                            </w:r>
+                            <w:r>
+                              <w:rPr>
+                                <w:rFonts w:ascii="Arial Narrow" w:eastAsia="Arial Narrow" w:hAnsi="Arial Narrow" w:cs="Arial Narrow"/>
+                                <w:szCs w:val="14"/>
+                                <w:lang w:bidi="en-US"/>
+                              </w:rPr>
+                              <w:t xml:space="preserve"> </w:t>
                             </w:r>
                           </w:p>
                           <w:p>
                             <w:pPr>
                               <w:rPr>
                                 <w:rFonts w:ascii="Gill Sans MT"/>
-                                <w:color w:val="FFFFFF" w:themeColor="background1"/>
                                 <w:sz w:val="18"/>
                               </w:rPr>
                             </w:pPr>
                             <w:r>
                               <w:rPr>
                                 <w:rFonts w:ascii="Consolas" w:eastAsiaTheme="minorHAnsi" w:hAnsi="Consolas" w:cs="Consolas"/>
-                                <w:color w:val="A31515"/>
                                 <w:sz w:val="19"/>
                                 <w:szCs w:val="19"/>
                               </w:rPr>
                               <w:t xml:space="preserve"> </w:t>
                             </w:r>
+                            <w:bookmarkStart w:id="0" w:name="_GoBack"/>
                             <w:r>
                               <w:rPr>
                                 <w:rFonts w:ascii="Consolas" w:eastAsiaTheme="minorHAnsi" w:hAnsi="Consolas" w:cs="Consolas"/>
@@ -5770,7 +6204,6 @@
                               </w:rPr>
                               <w:t>benComment$1nput</w:t>
                             </w:r>
-                            <w:bookmarkStart w:id="0" w:name="_GoBack"/>
                             <w:bookmarkEnd w:id="0"/>
                           </w:p>
                         </w:txbxContent>
@@ -5792,18 +6225,13 @@
           </mc:Choice>
           <mc:Fallback>
             <w:pict>
-              <v:shapetype w14:anchorId="10FB62FB" id="_x0000_t202" coordsize="21600,21600" o:spt="202" path="m,l,21600r21600,l21600,xe">
-                <v:stroke joinstyle="miter"/>
-                <v:path gradientshapeok="t" o:connecttype="rect"/>
-              </v:shapetype>
-              <v:shape id="Text Box 13" o:spid="_x0000_s1030" type="#_x0000_t202" style="position:absolute;margin-left:0;margin-top:13.7pt;width:566.95pt;height:45.75pt;z-index:-15620096;visibility:visible;mso-wrap-style:square;mso-width-percent:0;mso-height-percent:0;mso-wrap-distance-left:0;mso-wrap-distance-top:0;mso-wrap-distance-right:0;mso-wrap-distance-bottom:0;mso-position-horizontal:left;mso-position-horizontal-relative:margin;mso-position-vertical:absolute;mso-position-vertical-relative:text;mso-width-percent:0;mso-height-percent:0;mso-width-relative:page;mso-height-relative:page;v-text-anchor:top" o:gfxdata="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" filled="f" strokecolor="#231f20" strokeweight=".5pt">
+              <v:shape w14:anchorId="10FB62FB" id="Text Box 13" o:spid="_x0000_s1030" type="#_x0000_t202" style="position:absolute;margin-left:0;margin-top:13.7pt;width:566.95pt;height:45.75pt;z-index:-15620096;visibility:visible;mso-wrap-style:square;mso-width-percent:0;mso-height-percent:0;mso-wrap-distance-left:0;mso-wrap-distance-top:0;mso-wrap-distance-right:0;mso-wrap-distance-bottom:0;mso-position-horizontal:left;mso-position-horizontal-relative:margin;mso-position-vertical:absolute;mso-position-vertical-relative:text;mso-width-percent:0;mso-height-percent:0;mso-width-relative:page;mso-height-relative:page;v-text-anchor:top" o:gfxdata="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" filled="f" strokecolor="#231f20" strokeweight=".5pt">
                 <v:textbox inset="0,0,0,0">
                   <w:txbxContent>
                     <w:p>
                       <w:pPr>
                         <w:rPr>
                           <w:rFonts w:ascii="Gill Sans MT"/>
-                          <w:color w:val="231F20"/>
                           <w:sz w:val="18"/>
                         </w:rPr>
                       </w:pPr>
@@ -5821,26 +6249,40 @@
                           <w:color w:val="231F20"/>
                           <w:sz w:val="18"/>
                         </w:rPr>
-                        <w:t>COMMENTS:</w:t>
+                        <w:t>COMMENTS</w:t>
+                      </w:r>
+                      <w:r>
+                        <w:rPr>
+                          <w:rFonts w:ascii="Gill Sans MT"/>
+                          <w:sz w:val="18"/>
+                        </w:rPr>
+                        <w:t>:</w:t>
+                      </w:r>
+                      <w:r>
+                        <w:rPr>
+                          <w:rFonts w:ascii="Arial Narrow" w:eastAsia="Arial Narrow" w:hAnsi="Arial Narrow" w:cs="Arial Narrow"/>
+                          <w:szCs w:val="14"/>
+                          <w:lang w:bidi="en-US"/>
+                        </w:rPr>
+                        <w:t xml:space="preserve"> </w:t>
                       </w:r>
                     </w:p>
                     <w:p>
                       <w:pPr>
                         <w:rPr>
                           <w:rFonts w:ascii="Gill Sans MT"/>
-                          <w:color w:val="FFFFFF" w:themeColor="background1"/>
                           <w:sz w:val="18"/>
                         </w:rPr>
                       </w:pPr>
                       <w:r>
                         <w:rPr>
                           <w:rFonts w:ascii="Consolas" w:eastAsiaTheme="minorHAnsi" w:hAnsi="Consolas" w:cs="Consolas"/>
-                          <w:color w:val="A31515"/>
                           <w:sz w:val="19"/>
                           <w:szCs w:val="19"/>
                         </w:rPr>
                         <w:t xml:space="preserve"> </w:t>
                       </w:r>
+                      <w:bookmarkStart w:id="1" w:name="_GoBack"/>
                       <w:r>
                         <w:rPr>
                           <w:rFonts w:ascii="Consolas" w:eastAsiaTheme="minorHAnsi" w:hAnsi="Consolas" w:cs="Consolas"/>
@@ -5850,7 +6292,6 @@
                         </w:rPr>
                         <w:t>benComment$1nput</w:t>
                       </w:r>
-                      <w:bookmarkStart w:id="1" w:name="_GoBack"/>
                       <w:bookmarkEnd w:id="1"/>
                     </w:p>
                   </w:txbxContent>
@@ -8503,6 +8944,702 @@
         </w:p>
       </w:docPartBody>
     </w:docPart>
+    <w:docPart>
+      <w:docPartPr>
+        <w:name w:val="B9A8CC08FFC247EF839548B69CF564B2"/>
+        <w:category>
+          <w:name w:val="General"/>
+          <w:gallery w:val="placeholder"/>
+        </w:category>
+        <w:types>
+          <w:type w:val="bbPlcHdr"/>
+        </w:types>
+        <w:behaviors>
+          <w:behavior w:val="content"/>
+        </w:behaviors>
+        <w:guid w:val="{3D382E20-5B74-487D-B1EC-3ECA02BF445F}"/>
+      </w:docPartPr>
+      <w:docPartBody>
+        <w:p>
+          <w:pPr>
+            <w:pStyle w:val="B9A8CC08FFC247EF839548B69CF564B2"/>
+          </w:pPr>
+          <w:r>
+            <w:rPr>
+              <w:rStyle w:val="PlaceholderText"/>
+            </w:rPr>
+            <w:t>Click or tap here to enter text.</w:t>
+          </w:r>
+        </w:p>
+      </w:docPartBody>
+    </w:docPart>
+    <w:docPart>
+      <w:docPartPr>
+        <w:name w:val="B2B40F1D027E420886D1C5BFAE156F66"/>
+        <w:category>
+          <w:name w:val="General"/>
+          <w:gallery w:val="placeholder"/>
+        </w:category>
+        <w:types>
+          <w:type w:val="bbPlcHdr"/>
+        </w:types>
+        <w:behaviors>
+          <w:behavior w:val="content"/>
+        </w:behaviors>
+        <w:guid w:val="{A12D8A95-CB47-4F3C-B9B6-C69C700C8902}"/>
+      </w:docPartPr>
+      <w:docPartBody>
+        <w:p>
+          <w:pPr>
+            <w:pStyle w:val="B2B40F1D027E420886D1C5BFAE156F66"/>
+          </w:pPr>
+          <w:r>
+            <w:rPr>
+              <w:rStyle w:val="PlaceholderText"/>
+            </w:rPr>
+            <w:t>Click or tap here to enter text.</w:t>
+          </w:r>
+        </w:p>
+      </w:docPartBody>
+    </w:docPart>
+    <w:docPart>
+      <w:docPartPr>
+        <w:name w:val="A8204CD3A77843F787F6FCFC094F3EFD"/>
+        <w:category>
+          <w:name w:val="General"/>
+          <w:gallery w:val="placeholder"/>
+        </w:category>
+        <w:types>
+          <w:type w:val="bbPlcHdr"/>
+        </w:types>
+        <w:behaviors>
+          <w:behavior w:val="content"/>
+        </w:behaviors>
+        <w:guid w:val="{42115B70-EA97-4F7E-99AD-801F436FC8BD}"/>
+      </w:docPartPr>
+      <w:docPartBody>
+        <w:p>
+          <w:pPr>
+            <w:pStyle w:val="A8204CD3A77843F787F6FCFC094F3EFD"/>
+          </w:pPr>
+          <w:r>
+            <w:rPr>
+              <w:rStyle w:val="PlaceholderText"/>
+            </w:rPr>
+            <w:t>Click or tap here to enter text.</w:t>
+          </w:r>
+        </w:p>
+      </w:docPartBody>
+    </w:docPart>
+    <w:docPart>
+      <w:docPartPr>
+        <w:name w:val="C040EECBDED8498085F75B963B8592C9"/>
+        <w:category>
+          <w:name w:val="General"/>
+          <w:gallery w:val="placeholder"/>
+        </w:category>
+        <w:types>
+          <w:type w:val="bbPlcHdr"/>
+        </w:types>
+        <w:behaviors>
+          <w:behavior w:val="content"/>
+        </w:behaviors>
+        <w:guid w:val="{D39210CF-3962-4B64-889F-47725138F263}"/>
+      </w:docPartPr>
+      <w:docPartBody>
+        <w:p>
+          <w:pPr>
+            <w:pStyle w:val="C040EECBDED8498085F75B963B8592C9"/>
+          </w:pPr>
+          <w:r>
+            <w:rPr>
+              <w:rStyle w:val="PlaceholderText"/>
+            </w:rPr>
+            <w:t>Click or tap here to enter text.</w:t>
+          </w:r>
+        </w:p>
+      </w:docPartBody>
+    </w:docPart>
+    <w:docPart>
+      <w:docPartPr>
+        <w:name w:val="BB5E48C5B87D44A095CC775C6822F695"/>
+        <w:category>
+          <w:name w:val="General"/>
+          <w:gallery w:val="placeholder"/>
+        </w:category>
+        <w:types>
+          <w:type w:val="bbPlcHdr"/>
+        </w:types>
+        <w:behaviors>
+          <w:behavior w:val="content"/>
+        </w:behaviors>
+        <w:guid w:val="{3E3B05B7-8831-4434-A4E7-8B5347DD70B1}"/>
+      </w:docPartPr>
+      <w:docPartBody>
+        <w:p>
+          <w:pPr>
+            <w:pStyle w:val="BB5E48C5B87D44A095CC775C6822F695"/>
+          </w:pPr>
+          <w:r>
+            <w:rPr>
+              <w:rStyle w:val="PlaceholderText"/>
+            </w:rPr>
+            <w:t>Click or tap here to enter text.</w:t>
+          </w:r>
+        </w:p>
+      </w:docPartBody>
+    </w:docPart>
+    <w:docPart>
+      <w:docPartPr>
+        <w:name w:val="5423FCD64EFE47218FB82AC74014C855"/>
+        <w:category>
+          <w:name w:val="General"/>
+          <w:gallery w:val="placeholder"/>
+        </w:category>
+        <w:types>
+          <w:type w:val="bbPlcHdr"/>
+        </w:types>
+        <w:behaviors>
+          <w:behavior w:val="content"/>
+        </w:behaviors>
+        <w:guid w:val="{972D53AD-DCC5-4280-AE95-221A14A86AB9}"/>
+      </w:docPartPr>
+      <w:docPartBody>
+        <w:p>
+          <w:pPr>
+            <w:pStyle w:val="5423FCD64EFE47218FB82AC74014C855"/>
+          </w:pPr>
+          <w:r>
+            <w:rPr>
+              <w:rStyle w:val="PlaceholderText"/>
+            </w:rPr>
+            <w:t>Click or tap here to enter text.</w:t>
+          </w:r>
+        </w:p>
+      </w:docPartBody>
+    </w:docPart>
+    <w:docPart>
+      <w:docPartPr>
+        <w:name w:val="982983F922DB4421ACCF71CB7FFC82BA"/>
+        <w:category>
+          <w:name w:val="General"/>
+          <w:gallery w:val="placeholder"/>
+        </w:category>
+        <w:types>
+          <w:type w:val="bbPlcHdr"/>
+        </w:types>
+        <w:behaviors>
+          <w:behavior w:val="content"/>
+        </w:behaviors>
+        <w:guid w:val="{B5C5274B-EB67-49DA-A7DA-2C779321945A}"/>
+      </w:docPartPr>
+      <w:docPartBody>
+        <w:p>
+          <w:pPr>
+            <w:pStyle w:val="982983F922DB4421ACCF71CB7FFC82BA"/>
+          </w:pPr>
+          <w:r>
+            <w:rPr>
+              <w:rStyle w:val="PlaceholderText"/>
+            </w:rPr>
+            <w:t>Click or tap here to enter text.</w:t>
+          </w:r>
+        </w:p>
+      </w:docPartBody>
+    </w:docPart>
+    <w:docPart>
+      <w:docPartPr>
+        <w:name w:val="5A54D9C0F22B4547818A06D3133911FA"/>
+        <w:category>
+          <w:name w:val="General"/>
+          <w:gallery w:val="placeholder"/>
+        </w:category>
+        <w:types>
+          <w:type w:val="bbPlcHdr"/>
+        </w:types>
+        <w:behaviors>
+          <w:behavior w:val="content"/>
+        </w:behaviors>
+        <w:guid w:val="{1A9D75A8-225A-45A9-8B69-25E5AC23A455}"/>
+      </w:docPartPr>
+      <w:docPartBody>
+        <w:p>
+          <w:pPr>
+            <w:pStyle w:val="5A54D9C0F22B4547818A06D3133911FA"/>
+          </w:pPr>
+          <w:r>
+            <w:rPr>
+              <w:rStyle w:val="PlaceholderText"/>
+            </w:rPr>
+            <w:t>Click or tap here to enter text.</w:t>
+          </w:r>
+        </w:p>
+      </w:docPartBody>
+    </w:docPart>
+    <w:docPart>
+      <w:docPartPr>
+        <w:name w:val="E1EEE0ADFC184238A86030EE38619612"/>
+        <w:category>
+          <w:name w:val="General"/>
+          <w:gallery w:val="placeholder"/>
+        </w:category>
+        <w:types>
+          <w:type w:val="bbPlcHdr"/>
+        </w:types>
+        <w:behaviors>
+          <w:behavior w:val="content"/>
+        </w:behaviors>
+        <w:guid w:val="{50774209-E5B2-44AF-A5ED-3B5FF7579DA9}"/>
+      </w:docPartPr>
+      <w:docPartBody>
+        <w:p>
+          <w:pPr>
+            <w:pStyle w:val="E1EEE0ADFC184238A86030EE38619612"/>
+          </w:pPr>
+          <w:r>
+            <w:rPr>
+              <w:rStyle w:val="PlaceholderText"/>
+            </w:rPr>
+            <w:t>Click or tap here to enter text.</w:t>
+          </w:r>
+        </w:p>
+      </w:docPartBody>
+    </w:docPart>
+    <w:docPart>
+      <w:docPartPr>
+        <w:name w:val="D1632711C9CA4110BDE07B047AD6DA8A"/>
+        <w:category>
+          <w:name w:val="General"/>
+          <w:gallery w:val="placeholder"/>
+        </w:category>
+        <w:types>
+          <w:type w:val="bbPlcHdr"/>
+        </w:types>
+        <w:behaviors>
+          <w:behavior w:val="content"/>
+        </w:behaviors>
+        <w:guid w:val="{C85B36A4-C0B4-4E34-8BC2-06E58CA2E317}"/>
+      </w:docPartPr>
+      <w:docPartBody>
+        <w:p>
+          <w:pPr>
+            <w:pStyle w:val="D1632711C9CA4110BDE07B047AD6DA8A"/>
+          </w:pPr>
+          <w:r>
+            <w:rPr>
+              <w:rStyle w:val="PlaceholderText"/>
+            </w:rPr>
+            <w:t>Click or tap here to enter text.</w:t>
+          </w:r>
+        </w:p>
+      </w:docPartBody>
+    </w:docPart>
+    <w:docPart>
+      <w:docPartPr>
+        <w:name w:val="7E98E6F1AC474CB3B7172E8B9864D2E0"/>
+        <w:category>
+          <w:name w:val="General"/>
+          <w:gallery w:val="placeholder"/>
+        </w:category>
+        <w:types>
+          <w:type w:val="bbPlcHdr"/>
+        </w:types>
+        <w:behaviors>
+          <w:behavior w:val="content"/>
+        </w:behaviors>
+        <w:guid w:val="{D54EFB49-626B-47A7-8748-DDBE3E1FB9CD}"/>
+      </w:docPartPr>
+      <w:docPartBody>
+        <w:p>
+          <w:pPr>
+            <w:pStyle w:val="7E98E6F1AC474CB3B7172E8B9864D2E0"/>
+          </w:pPr>
+          <w:r>
+            <w:rPr>
+              <w:rStyle w:val="PlaceholderText"/>
+            </w:rPr>
+            <w:t>Click or tap here to enter text.</w:t>
+          </w:r>
+        </w:p>
+      </w:docPartBody>
+    </w:docPart>
+    <w:docPart>
+      <w:docPartPr>
+        <w:name w:val="6919D5350FA4460CB8649C00CDFC02C6"/>
+        <w:category>
+          <w:name w:val="General"/>
+          <w:gallery w:val="placeholder"/>
+        </w:category>
+        <w:types>
+          <w:type w:val="bbPlcHdr"/>
+        </w:types>
+        <w:behaviors>
+          <w:behavior w:val="content"/>
+        </w:behaviors>
+        <w:guid w:val="{67CAB57C-7D7E-4BF2-AD64-71BF4A222020}"/>
+      </w:docPartPr>
+      <w:docPartBody>
+        <w:p>
+          <w:pPr>
+            <w:pStyle w:val="6919D5350FA4460CB8649C00CDFC02C6"/>
+          </w:pPr>
+          <w:r>
+            <w:rPr>
+              <w:rStyle w:val="PlaceholderText"/>
+            </w:rPr>
+            <w:t>Click or tap here to enter text.</w:t>
+          </w:r>
+        </w:p>
+      </w:docPartBody>
+    </w:docPart>
+    <w:docPart>
+      <w:docPartPr>
+        <w:name w:val="97CB1DCC75E344A58311E34C4EE9D09F"/>
+        <w:category>
+          <w:name w:val="General"/>
+          <w:gallery w:val="placeholder"/>
+        </w:category>
+        <w:types>
+          <w:type w:val="bbPlcHdr"/>
+        </w:types>
+        <w:behaviors>
+          <w:behavior w:val="content"/>
+        </w:behaviors>
+        <w:guid w:val="{EEBE5835-77DF-4930-9D2F-DD70F574961E}"/>
+      </w:docPartPr>
+      <w:docPartBody>
+        <w:p>
+          <w:pPr>
+            <w:pStyle w:val="97CB1DCC75E344A58311E34C4EE9D09F"/>
+          </w:pPr>
+          <w:r>
+            <w:rPr>
+              <w:rStyle w:val="PlaceholderText"/>
+            </w:rPr>
+            <w:t>Click or tap here to enter text.</w:t>
+          </w:r>
+        </w:p>
+      </w:docPartBody>
+    </w:docPart>
+    <w:docPart>
+      <w:docPartPr>
+        <w:name w:val="F08703B22D80443CA6D27313E8036458"/>
+        <w:category>
+          <w:name w:val="General"/>
+          <w:gallery w:val="placeholder"/>
+        </w:category>
+        <w:types>
+          <w:type w:val="bbPlcHdr"/>
+        </w:types>
+        <w:behaviors>
+          <w:behavior w:val="content"/>
+        </w:behaviors>
+        <w:guid w:val="{611B9B5B-1E61-45F6-962C-E4671FB55C6C}"/>
+      </w:docPartPr>
+      <w:docPartBody>
+        <w:p>
+          <w:pPr>
+            <w:pStyle w:val="F08703B22D80443CA6D27313E8036458"/>
+          </w:pPr>
+          <w:r>
+            <w:rPr>
+              <w:rStyle w:val="PlaceholderText"/>
+            </w:rPr>
+            <w:t>Click or tap here to enter text.</w:t>
+          </w:r>
+        </w:p>
+      </w:docPartBody>
+    </w:docPart>
+    <w:docPart>
+      <w:docPartPr>
+        <w:name w:val="EFEAFBC543D54FA5825405F57860A250"/>
+        <w:category>
+          <w:name w:val="General"/>
+          <w:gallery w:val="placeholder"/>
+        </w:category>
+        <w:types>
+          <w:type w:val="bbPlcHdr"/>
+        </w:types>
+        <w:behaviors>
+          <w:behavior w:val="content"/>
+        </w:behaviors>
+        <w:guid w:val="{42AABF24-DCB7-488D-BA8C-E7BA6B1BC08D}"/>
+      </w:docPartPr>
+      <w:docPartBody>
+        <w:p>
+          <w:pPr>
+            <w:pStyle w:val="EFEAFBC543D54FA5825405F57860A250"/>
+          </w:pPr>
+          <w:r>
+            <w:rPr>
+              <w:rStyle w:val="PlaceholderText"/>
+            </w:rPr>
+            <w:t>Click or tap here to enter text.</w:t>
+          </w:r>
+        </w:p>
+      </w:docPartBody>
+    </w:docPart>
+    <w:docPart>
+      <w:docPartPr>
+        <w:name w:val="F015EA3664A9425AB15CDAA5C00BA4DC"/>
+        <w:category>
+          <w:name w:val="General"/>
+          <w:gallery w:val="placeholder"/>
+        </w:category>
+        <w:types>
+          <w:type w:val="bbPlcHdr"/>
+        </w:types>
+        <w:behaviors>
+          <w:behavior w:val="content"/>
+        </w:behaviors>
+        <w:guid w:val="{0C111717-2D40-44BC-8CE9-9E33BFC53D4D}"/>
+      </w:docPartPr>
+      <w:docPartBody>
+        <w:p>
+          <w:pPr>
+            <w:pStyle w:val="F015EA3664A9425AB15CDAA5C00BA4DC"/>
+          </w:pPr>
+          <w:r>
+            <w:rPr>
+              <w:rStyle w:val="PlaceholderText"/>
+            </w:rPr>
+            <w:t>Click or tap here to enter text.</w:t>
+          </w:r>
+        </w:p>
+      </w:docPartBody>
+    </w:docPart>
+    <w:docPart>
+      <w:docPartPr>
+        <w:name w:val="379D2B8D2AE34CCB9D40D17FF4153F42"/>
+        <w:category>
+          <w:name w:val="General"/>
+          <w:gallery w:val="placeholder"/>
+        </w:category>
+        <w:types>
+          <w:type w:val="bbPlcHdr"/>
+        </w:types>
+        <w:behaviors>
+          <w:behavior w:val="content"/>
+        </w:behaviors>
+        <w:guid w:val="{0B8F1D79-66D8-4714-945D-E66C8AF3C27E}"/>
+      </w:docPartPr>
+      <w:docPartBody>
+        <w:p>
+          <w:pPr>
+            <w:pStyle w:val="379D2B8D2AE34CCB9D40D17FF4153F42"/>
+          </w:pPr>
+          <w:r>
+            <w:rPr>
+              <w:rStyle w:val="PlaceholderText"/>
+            </w:rPr>
+            <w:t>Click or tap here to enter text.</w:t>
+          </w:r>
+        </w:p>
+      </w:docPartBody>
+    </w:docPart>
+    <w:docPart>
+      <w:docPartPr>
+        <w:name w:val="A827C5C87CEF4475B7DBC98B11EDA803"/>
+        <w:category>
+          <w:name w:val="General"/>
+          <w:gallery w:val="placeholder"/>
+        </w:category>
+        <w:types>
+          <w:type w:val="bbPlcHdr"/>
+        </w:types>
+        <w:behaviors>
+          <w:behavior w:val="content"/>
+        </w:behaviors>
+        <w:guid w:val="{AEC71F5F-5EF8-456F-8B38-E3861E2FF386}"/>
+      </w:docPartPr>
+      <w:docPartBody>
+        <w:p>
+          <w:pPr>
+            <w:pStyle w:val="A827C5C87CEF4475B7DBC98B11EDA803"/>
+          </w:pPr>
+          <w:r>
+            <w:rPr>
+              <w:rStyle w:val="PlaceholderText"/>
+            </w:rPr>
+            <w:t>Click or tap here to enter text.</w:t>
+          </w:r>
+        </w:p>
+      </w:docPartBody>
+    </w:docPart>
+    <w:docPart>
+      <w:docPartPr>
+        <w:name w:val="D8F3FA3C070A48C3A44F769440D14520"/>
+        <w:category>
+          <w:name w:val="General"/>
+          <w:gallery w:val="placeholder"/>
+        </w:category>
+        <w:types>
+          <w:type w:val="bbPlcHdr"/>
+        </w:types>
+        <w:behaviors>
+          <w:behavior w:val="content"/>
+        </w:behaviors>
+        <w:guid w:val="{75B5472D-5A18-4CD5-B68A-929729EC9ECC}"/>
+      </w:docPartPr>
+      <w:docPartBody>
+        <w:p>
+          <w:pPr>
+            <w:pStyle w:val="D8F3FA3C070A48C3A44F769440D14520"/>
+          </w:pPr>
+          <w:r>
+            <w:rPr>
+              <w:rStyle w:val="PlaceholderText"/>
+            </w:rPr>
+            <w:t>Click or tap here to enter text.</w:t>
+          </w:r>
+        </w:p>
+      </w:docPartBody>
+    </w:docPart>
+    <w:docPart>
+      <w:docPartPr>
+        <w:name w:val="A09BCA18BECF4D4EA4E7AC56B4C25CA7"/>
+        <w:category>
+          <w:name w:val="General"/>
+          <w:gallery w:val="placeholder"/>
+        </w:category>
+        <w:types>
+          <w:type w:val="bbPlcHdr"/>
+        </w:types>
+        <w:behaviors>
+          <w:behavior w:val="content"/>
+        </w:behaviors>
+        <w:guid w:val="{5045AC29-BA02-4567-86B6-D73388FB8E51}"/>
+      </w:docPartPr>
+      <w:docPartBody>
+        <w:p>
+          <w:pPr>
+            <w:pStyle w:val="A09BCA18BECF4D4EA4E7AC56B4C25CA7"/>
+          </w:pPr>
+          <w:r>
+            <w:rPr>
+              <w:rStyle w:val="PlaceholderText"/>
+            </w:rPr>
+            <w:t>Click or tap here to enter text.</w:t>
+          </w:r>
+        </w:p>
+      </w:docPartBody>
+    </w:docPart>
+    <w:docPart>
+      <w:docPartPr>
+        <w:name w:val="89B66894AC154232810ACBC77CC8A012"/>
+        <w:category>
+          <w:name w:val="General"/>
+          <w:gallery w:val="placeholder"/>
+        </w:category>
+        <w:types>
+          <w:type w:val="bbPlcHdr"/>
+        </w:types>
+        <w:behaviors>
+          <w:behavior w:val="content"/>
+        </w:behaviors>
+        <w:guid w:val="{5072C40B-0569-4465-B703-9EEB2AA7943B}"/>
+      </w:docPartPr>
+      <w:docPartBody>
+        <w:p>
+          <w:pPr>
+            <w:pStyle w:val="89B66894AC154232810ACBC77CC8A012"/>
+          </w:pPr>
+          <w:r>
+            <w:rPr>
+              <w:rStyle w:val="PlaceholderText"/>
+            </w:rPr>
+            <w:t>Click or tap here to enter text.</w:t>
+          </w:r>
+        </w:p>
+      </w:docPartBody>
+    </w:docPart>
+    <w:docPart>
+      <w:docPartPr>
+        <w:name w:val="794699E2FDE5491CA56E87846DF64CE5"/>
+        <w:category>
+          <w:name w:val="General"/>
+          <w:gallery w:val="placeholder"/>
+        </w:category>
+        <w:types>
+          <w:type w:val="bbPlcHdr"/>
+        </w:types>
+        <w:behaviors>
+          <w:behavior w:val="content"/>
+        </w:behaviors>
+        <w:guid w:val="{2E2C135C-CFA5-4FDF-B63A-3C3AB12A4935}"/>
+      </w:docPartPr>
+      <w:docPartBody>
+        <w:p>
+          <w:pPr>
+            <w:pStyle w:val="794699E2FDE5491CA56E87846DF64CE5"/>
+          </w:pPr>
+          <w:r>
+            <w:rPr>
+              <w:rStyle w:val="PlaceholderText"/>
+            </w:rPr>
+            <w:t>Click or tap here to enter text.</w:t>
+          </w:r>
+        </w:p>
+      </w:docPartBody>
+    </w:docPart>
+    <w:docPart>
+      <w:docPartPr>
+        <w:name w:val="614B32B54A794463927894D561C3DA80"/>
+        <w:category>
+          <w:name w:val="General"/>
+          <w:gallery w:val="placeholder"/>
+        </w:category>
+        <w:types>
+          <w:type w:val="bbPlcHdr"/>
+        </w:types>
+        <w:behaviors>
+          <w:behavior w:val="content"/>
+        </w:behaviors>
+        <w:guid w:val="{4898729A-1872-43FD-BC04-DE9090A5297E}"/>
+      </w:docPartPr>
+      <w:docPartBody>
+        <w:p>
+          <w:pPr>
+            <w:pStyle w:val="614B32B54A794463927894D561C3DA80"/>
+          </w:pPr>
+          <w:r>
+            <w:rPr>
+              <w:rStyle w:val="PlaceholderText"/>
+            </w:rPr>
+            <w:t>Click or tap here to enter text.</w:t>
+          </w:r>
+        </w:p>
+      </w:docPartBody>
+    </w:docPart>
+    <w:docPart>
+      <w:docPartPr>
+        <w:name w:val="36AFDB84C9EE46C7A4DF702532476546"/>
+        <w:category>
+          <w:name w:val="General"/>
+          <w:gallery w:val="placeholder"/>
+        </w:category>
+        <w:types>
+          <w:type w:val="bbPlcHdr"/>
+        </w:types>
+        <w:behaviors>
+          <w:behavior w:val="content"/>
+        </w:behaviors>
+        <w:guid w:val="{98458C4F-B04B-428A-A9DA-5D533732F82A}"/>
+      </w:docPartPr>
+      <w:docPartBody>
+        <w:p>
+          <w:pPr>
+            <w:pStyle w:val="36AFDB84C9EE46C7A4DF702532476546"/>
+          </w:pPr>
+          <w:r>
+            <w:rPr>
+              <w:rStyle w:val="PlaceholderText"/>
+            </w:rPr>
+            <w:t>Click or tap here to enter text.</w:t>
+          </w:r>
+        </w:p>
+      </w:docPartBody>
+    </w:docPart>
   </w:docParts>
 </w:glossaryDocument>
 </file>
@@ -8628,10 +9765,12 @@
     <w:rsid w:val="000B3B3D"/>
     <w:rsid w:val="000C7DEC"/>
     <w:rsid w:val="000E01CD"/>
+    <w:rsid w:val="001431D4"/>
     <w:rsid w:val="00156ACC"/>
     <w:rsid w:val="001826DE"/>
     <w:rsid w:val="00195A4B"/>
     <w:rsid w:val="001A5C70"/>
+    <w:rsid w:val="001E22F7"/>
     <w:rsid w:val="001F634E"/>
     <w:rsid w:val="001F743E"/>
     <w:rsid w:val="0020739F"/>
@@ -8647,6 +9786,7 @@
     <w:rsid w:val="004817F1"/>
     <w:rsid w:val="00484CCD"/>
     <w:rsid w:val="00485C17"/>
+    <w:rsid w:val="004903E7"/>
     <w:rsid w:val="0049554D"/>
     <w:rsid w:val="004B1C95"/>
     <w:rsid w:val="005401FD"/>
@@ -8664,6 +9804,8 @@
     <w:rsid w:val="007B1671"/>
     <w:rsid w:val="007D0B01"/>
     <w:rsid w:val="007E7BD5"/>
+    <w:rsid w:val="007F0CCD"/>
+    <w:rsid w:val="00814460"/>
     <w:rsid w:val="008F11F6"/>
     <w:rsid w:val="00944982"/>
     <w:rsid w:val="009619C9"/>
@@ -8672,6 +9814,7 @@
     <w:rsid w:val="00990F9A"/>
     <w:rsid w:val="009953FC"/>
     <w:rsid w:val="009A16F5"/>
+    <w:rsid w:val="009C44A0"/>
     <w:rsid w:val="009D6031"/>
     <w:rsid w:val="00A32B5A"/>
     <w:rsid w:val="00A57D26"/>
@@ -8683,7 +9826,9 @@
     <w:rsid w:val="00AF4D9A"/>
     <w:rsid w:val="00B015B5"/>
     <w:rsid w:val="00B0440C"/>
+    <w:rsid w:val="00B33440"/>
     <w:rsid w:val="00B361BB"/>
+    <w:rsid w:val="00B40E89"/>
     <w:rsid w:val="00BA4318"/>
     <w:rsid w:val="00BC294C"/>
     <w:rsid w:val="00BD74CF"/>
@@ -8705,6 +9850,7 @@
     <w:rsid w:val="00F91A19"/>
     <w:rsid w:val="00F926BD"/>
     <w:rsid w:val="00F955F1"/>
+    <w:rsid w:val="00FA599C"/>
   </w:rsids>
   <m:mathPr>
     <m:mathFont m:val="Cambria Math"/>
@@ -9153,7 +10299,7 @@
     <w:basedOn w:val="DefaultParagraphFont"/>
     <w:uiPriority w:val="99"/>
     <w:semiHidden/>
-    <w:rsid w:val="005D1BBB"/>
+    <w:rsid w:val="001E22F7"/>
     <w:rPr>
       <w:color w:val="808080"/>
     </w:rPr>
@@ -16849,6 +17995,325 @@
   <w:style w:type="paragraph" w:customStyle="1" w:styleId="F02D94CDEA344C06AF08D7C7F576B26F">
     <w:name w:val="F02D94CDEA344C06AF08D7C7F576B26F"/>
     <w:rsid w:val="005D1BBB"/>
+    <w:rPr>
+      <w:lang w:bidi="ar-SA"/>
+    </w:rPr>
+  </w:style>
+  <w:style w:type="paragraph" w:customStyle="1" w:styleId="B9A8CC08FFC247EF839548B69CF564B2">
+    <w:name w:val="B9A8CC08FFC247EF839548B69CF564B2"/>
+    <w:rsid w:val="001431D4"/>
+    <w:pPr>
+      <w:spacing w:after="0" w:line="240" w:lineRule="auto"/>
+    </w:pPr>
+    <w:rPr>
+      <w:rFonts w:ascii="Arial" w:eastAsia="Arial" w:hAnsi="Arial" w:cs="Arial"/>
+      <w:sz w:val="18"/>
+      <w:szCs w:val="18"/>
+      <w:lang w:bidi="ar-SA"/>
+    </w:rPr>
+  </w:style>
+  <w:style w:type="paragraph" w:customStyle="1" w:styleId="B2B40F1D027E420886D1C5BFAE156F66">
+    <w:name w:val="B2B40F1D027E420886D1C5BFAE156F66"/>
+    <w:rsid w:val="001431D4"/>
+    <w:pPr>
+      <w:spacing w:after="0" w:line="240" w:lineRule="auto"/>
+    </w:pPr>
+    <w:rPr>
+      <w:rFonts w:ascii="Arial" w:eastAsia="Arial" w:hAnsi="Arial" w:cs="Arial"/>
+      <w:sz w:val="18"/>
+      <w:szCs w:val="18"/>
+      <w:lang w:bidi="ar-SA"/>
+    </w:rPr>
+  </w:style>
+  <w:style w:type="paragraph" w:customStyle="1" w:styleId="A8204CD3A77843F787F6FCFC094F3EFD">
+    <w:name w:val="A8204CD3A77843F787F6FCFC094F3EFD"/>
+    <w:rsid w:val="001431D4"/>
+    <w:pPr>
+      <w:spacing w:after="0" w:line="240" w:lineRule="auto"/>
+    </w:pPr>
+    <w:rPr>
+      <w:rFonts w:ascii="Arial" w:eastAsia="Arial" w:hAnsi="Arial" w:cs="Arial"/>
+      <w:sz w:val="18"/>
+      <w:szCs w:val="18"/>
+      <w:lang w:bidi="ar-SA"/>
+    </w:rPr>
+  </w:style>
+  <w:style w:type="paragraph" w:customStyle="1" w:styleId="C040EECBDED8498085F75B963B8592C9">
+    <w:name w:val="C040EECBDED8498085F75B963B8592C9"/>
+    <w:rsid w:val="001431D4"/>
+    <w:pPr>
+      <w:spacing w:after="0" w:line="240" w:lineRule="auto"/>
+    </w:pPr>
+    <w:rPr>
+      <w:rFonts w:ascii="Arial" w:eastAsia="Arial" w:hAnsi="Arial" w:cs="Arial"/>
+      <w:sz w:val="18"/>
+      <w:szCs w:val="18"/>
+      <w:lang w:bidi="ar-SA"/>
+    </w:rPr>
+  </w:style>
+  <w:style w:type="paragraph" w:customStyle="1" w:styleId="BB5E48C5B87D44A095CC775C6822F695">
+    <w:name w:val="BB5E48C5B87D44A095CC775C6822F695"/>
+    <w:rsid w:val="001431D4"/>
+    <w:pPr>
+      <w:spacing w:after="0" w:line="240" w:lineRule="auto"/>
+    </w:pPr>
+    <w:rPr>
+      <w:rFonts w:ascii="Arial" w:eastAsia="Arial" w:hAnsi="Arial" w:cs="Arial"/>
+      <w:sz w:val="18"/>
+      <w:szCs w:val="18"/>
+      <w:lang w:bidi="ar-SA"/>
+    </w:rPr>
+  </w:style>
+  <w:style w:type="paragraph" w:customStyle="1" w:styleId="5423FCD64EFE47218FB82AC74014C855">
+    <w:name w:val="5423FCD64EFE47218FB82AC74014C855"/>
+    <w:rsid w:val="001431D4"/>
+    <w:pPr>
+      <w:spacing w:after="0" w:line="240" w:lineRule="auto"/>
+    </w:pPr>
+    <w:rPr>
+      <w:rFonts w:ascii="Arial" w:eastAsia="Arial" w:hAnsi="Arial" w:cs="Arial"/>
+      <w:sz w:val="18"/>
+      <w:szCs w:val="18"/>
+      <w:lang w:bidi="ar-SA"/>
+    </w:rPr>
+  </w:style>
+  <w:style w:type="paragraph" w:customStyle="1" w:styleId="982983F922DB4421ACCF71CB7FFC82BA">
+    <w:name w:val="982983F922DB4421ACCF71CB7FFC82BA"/>
+    <w:rsid w:val="001431D4"/>
+    <w:pPr>
+      <w:spacing w:after="0" w:line="240" w:lineRule="auto"/>
+    </w:pPr>
+    <w:rPr>
+      <w:rFonts w:ascii="Arial" w:eastAsia="Arial" w:hAnsi="Arial" w:cs="Arial"/>
+      <w:sz w:val="18"/>
+      <w:szCs w:val="18"/>
+      <w:lang w:bidi="ar-SA"/>
+    </w:rPr>
+  </w:style>
+  <w:style w:type="paragraph" w:customStyle="1" w:styleId="5A54D9C0F22B4547818A06D3133911FA">
+    <w:name w:val="5A54D9C0F22B4547818A06D3133911FA"/>
+    <w:rsid w:val="001431D4"/>
+    <w:pPr>
+      <w:spacing w:after="0" w:line="240" w:lineRule="auto"/>
+    </w:pPr>
+    <w:rPr>
+      <w:rFonts w:ascii="Arial" w:eastAsia="Arial" w:hAnsi="Arial" w:cs="Arial"/>
+      <w:sz w:val="18"/>
+      <w:szCs w:val="18"/>
+      <w:lang w:bidi="ar-SA"/>
+    </w:rPr>
+  </w:style>
+  <w:style w:type="paragraph" w:customStyle="1" w:styleId="E1EEE0ADFC184238A86030EE38619612">
+    <w:name w:val="E1EEE0ADFC184238A86030EE38619612"/>
+    <w:rsid w:val="001431D4"/>
+    <w:pPr>
+      <w:spacing w:after="0" w:line="240" w:lineRule="auto"/>
+    </w:pPr>
+    <w:rPr>
+      <w:rFonts w:ascii="Arial" w:eastAsia="Arial" w:hAnsi="Arial" w:cs="Arial"/>
+      <w:sz w:val="18"/>
+      <w:szCs w:val="18"/>
+      <w:lang w:bidi="ar-SA"/>
+    </w:rPr>
+  </w:style>
+  <w:style w:type="paragraph" w:customStyle="1" w:styleId="D1632711C9CA4110BDE07B047AD6DA8A">
+    <w:name w:val="D1632711C9CA4110BDE07B047AD6DA8A"/>
+    <w:rsid w:val="001431D4"/>
+    <w:pPr>
+      <w:spacing w:after="0" w:line="240" w:lineRule="auto"/>
+    </w:pPr>
+    <w:rPr>
+      <w:rFonts w:ascii="Arial" w:eastAsia="Arial" w:hAnsi="Arial" w:cs="Arial"/>
+      <w:sz w:val="18"/>
+      <w:szCs w:val="18"/>
+      <w:lang w:bidi="ar-SA"/>
+    </w:rPr>
+  </w:style>
+  <w:style w:type="paragraph" w:customStyle="1" w:styleId="7E98E6F1AC474CB3B7172E8B9864D2E0">
+    <w:name w:val="7E98E6F1AC474CB3B7172E8B9864D2E0"/>
+    <w:rsid w:val="001431D4"/>
+    <w:pPr>
+      <w:spacing w:after="0" w:line="240" w:lineRule="auto"/>
+    </w:pPr>
+    <w:rPr>
+      <w:rFonts w:ascii="Arial" w:eastAsia="Arial" w:hAnsi="Arial" w:cs="Arial"/>
+      <w:sz w:val="18"/>
+      <w:szCs w:val="18"/>
+      <w:lang w:bidi="ar-SA"/>
+    </w:rPr>
+  </w:style>
+  <w:style w:type="paragraph" w:customStyle="1" w:styleId="6919D5350FA4460CB8649C00CDFC02C6">
+    <w:name w:val="6919D5350FA4460CB8649C00CDFC02C6"/>
+    <w:rsid w:val="001431D4"/>
+    <w:pPr>
+      <w:spacing w:after="0" w:line="240" w:lineRule="auto"/>
+    </w:pPr>
+    <w:rPr>
+      <w:rFonts w:ascii="Arial" w:eastAsia="Arial" w:hAnsi="Arial" w:cs="Arial"/>
+      <w:sz w:val="18"/>
+      <w:szCs w:val="18"/>
+      <w:lang w:bidi="ar-SA"/>
+    </w:rPr>
+  </w:style>
+  <w:style w:type="paragraph" w:customStyle="1" w:styleId="97CB1DCC75E344A58311E34C4EE9D09F">
+    <w:name w:val="97CB1DCC75E344A58311E34C4EE9D09F"/>
+    <w:rsid w:val="001431D4"/>
+    <w:pPr>
+      <w:spacing w:after="0" w:line="240" w:lineRule="auto"/>
+    </w:pPr>
+    <w:rPr>
+      <w:rFonts w:ascii="Arial" w:eastAsia="Arial" w:hAnsi="Arial" w:cs="Arial"/>
+      <w:sz w:val="18"/>
+      <w:szCs w:val="18"/>
+      <w:lang w:bidi="ar-SA"/>
+    </w:rPr>
+  </w:style>
+  <w:style w:type="paragraph" w:customStyle="1" w:styleId="F08703B22D80443CA6D27313E8036458">
+    <w:name w:val="F08703B22D80443CA6D27313E8036458"/>
+    <w:rsid w:val="001431D4"/>
+    <w:pPr>
+      <w:spacing w:after="0" w:line="240" w:lineRule="auto"/>
+    </w:pPr>
+    <w:rPr>
+      <w:rFonts w:ascii="Arial" w:eastAsia="Arial" w:hAnsi="Arial" w:cs="Arial"/>
+      <w:sz w:val="18"/>
+      <w:szCs w:val="18"/>
+      <w:lang w:bidi="ar-SA"/>
+    </w:rPr>
+  </w:style>
+  <w:style w:type="paragraph" w:customStyle="1" w:styleId="EFEAFBC543D54FA5825405F57860A250">
+    <w:name w:val="EFEAFBC543D54FA5825405F57860A250"/>
+    <w:rsid w:val="001431D4"/>
+    <w:pPr>
+      <w:spacing w:after="0" w:line="240" w:lineRule="auto"/>
+    </w:pPr>
+    <w:rPr>
+      <w:rFonts w:ascii="Arial" w:eastAsia="Arial" w:hAnsi="Arial" w:cs="Arial"/>
+      <w:sz w:val="18"/>
+      <w:szCs w:val="18"/>
+      <w:lang w:bidi="ar-SA"/>
+    </w:rPr>
+  </w:style>
+  <w:style w:type="paragraph" w:customStyle="1" w:styleId="F015EA3664A9425AB15CDAA5C00BA4DC">
+    <w:name w:val="F015EA3664A9425AB15CDAA5C00BA4DC"/>
+    <w:rsid w:val="001431D4"/>
+    <w:pPr>
+      <w:spacing w:after="0" w:line="240" w:lineRule="auto"/>
+    </w:pPr>
+    <w:rPr>
+      <w:rFonts w:ascii="Arial" w:eastAsia="Arial" w:hAnsi="Arial" w:cs="Arial"/>
+      <w:sz w:val="18"/>
+      <w:szCs w:val="18"/>
+      <w:lang w:bidi="ar-SA"/>
+    </w:rPr>
+  </w:style>
+  <w:style w:type="paragraph" w:customStyle="1" w:styleId="379D2B8D2AE34CCB9D40D17FF4153F42">
+    <w:name w:val="379D2B8D2AE34CCB9D40D17FF4153F42"/>
+    <w:rsid w:val="001431D4"/>
+    <w:pPr>
+      <w:spacing w:after="0" w:line="240" w:lineRule="auto"/>
+    </w:pPr>
+    <w:rPr>
+      <w:rFonts w:ascii="Arial" w:eastAsia="Arial" w:hAnsi="Arial" w:cs="Arial"/>
+      <w:sz w:val="18"/>
+      <w:szCs w:val="18"/>
+      <w:lang w:bidi="ar-SA"/>
+    </w:rPr>
+  </w:style>
+  <w:style w:type="paragraph" w:customStyle="1" w:styleId="A827C5C87CEF4475B7DBC98B11EDA803">
+    <w:name w:val="A827C5C87CEF4475B7DBC98B11EDA803"/>
+    <w:rsid w:val="001431D4"/>
+    <w:pPr>
+      <w:spacing w:after="0" w:line="240" w:lineRule="auto"/>
+    </w:pPr>
+    <w:rPr>
+      <w:rFonts w:ascii="Arial" w:eastAsia="Arial" w:hAnsi="Arial" w:cs="Arial"/>
+      <w:sz w:val="18"/>
+      <w:szCs w:val="18"/>
+      <w:lang w:bidi="ar-SA"/>
+    </w:rPr>
+  </w:style>
+  <w:style w:type="paragraph" w:customStyle="1" w:styleId="D8F3FA3C070A48C3A44F769440D14520">
+    <w:name w:val="D8F3FA3C070A48C3A44F769440D14520"/>
+    <w:rsid w:val="001431D4"/>
+    <w:pPr>
+      <w:spacing w:after="0" w:line="240" w:lineRule="auto"/>
+    </w:pPr>
+    <w:rPr>
+      <w:rFonts w:ascii="Arial" w:eastAsia="Arial" w:hAnsi="Arial" w:cs="Arial"/>
+      <w:sz w:val="18"/>
+      <w:szCs w:val="18"/>
+      <w:lang w:bidi="ar-SA"/>
+    </w:rPr>
+  </w:style>
+  <w:style w:type="paragraph" w:customStyle="1" w:styleId="A09BCA18BECF4D4EA4E7AC56B4C25CA7">
+    <w:name w:val="A09BCA18BECF4D4EA4E7AC56B4C25CA7"/>
+    <w:rsid w:val="001431D4"/>
+    <w:pPr>
+      <w:spacing w:after="0" w:line="240" w:lineRule="auto"/>
+    </w:pPr>
+    <w:rPr>
+      <w:rFonts w:ascii="Arial" w:eastAsia="Arial" w:hAnsi="Arial" w:cs="Arial"/>
+      <w:sz w:val="18"/>
+      <w:szCs w:val="18"/>
+      <w:lang w:bidi="ar-SA"/>
+    </w:rPr>
+  </w:style>
+  <w:style w:type="paragraph" w:customStyle="1" w:styleId="89B66894AC154232810ACBC77CC8A012">
+    <w:name w:val="89B66894AC154232810ACBC77CC8A012"/>
+    <w:rsid w:val="001431D4"/>
+    <w:pPr>
+      <w:spacing w:after="0" w:line="240" w:lineRule="auto"/>
+    </w:pPr>
+    <w:rPr>
+      <w:rFonts w:ascii="Arial" w:eastAsia="Arial" w:hAnsi="Arial" w:cs="Arial"/>
+      <w:sz w:val="18"/>
+      <w:szCs w:val="18"/>
+      <w:lang w:bidi="ar-SA"/>
+    </w:rPr>
+  </w:style>
+  <w:style w:type="paragraph" w:customStyle="1" w:styleId="794699E2FDE5491CA56E87846DF64CE5">
+    <w:name w:val="794699E2FDE5491CA56E87846DF64CE5"/>
+    <w:rsid w:val="001431D4"/>
+    <w:pPr>
+      <w:spacing w:after="0" w:line="240" w:lineRule="auto"/>
+    </w:pPr>
+    <w:rPr>
+      <w:rFonts w:ascii="Arial" w:eastAsia="Arial" w:hAnsi="Arial" w:cs="Arial"/>
+      <w:sz w:val="18"/>
+      <w:szCs w:val="18"/>
+      <w:lang w:bidi="ar-SA"/>
+    </w:rPr>
+  </w:style>
+  <w:style w:type="paragraph" w:customStyle="1" w:styleId="614B32B54A794463927894D561C3DA80">
+    <w:name w:val="614B32B54A794463927894D561C3DA80"/>
+    <w:rsid w:val="001431D4"/>
+    <w:pPr>
+      <w:spacing w:after="0" w:line="240" w:lineRule="auto"/>
+    </w:pPr>
+    <w:rPr>
+      <w:rFonts w:ascii="Arial" w:eastAsia="Arial" w:hAnsi="Arial" w:cs="Arial"/>
+      <w:sz w:val="18"/>
+      <w:szCs w:val="18"/>
+      <w:lang w:bidi="ar-SA"/>
+    </w:rPr>
+  </w:style>
+  <w:style w:type="paragraph" w:customStyle="1" w:styleId="36AFDB84C9EE46C7A4DF702532476546">
+    <w:name w:val="36AFDB84C9EE46C7A4DF702532476546"/>
+    <w:rsid w:val="001431D4"/>
+    <w:pPr>
+      <w:spacing w:after="0" w:line="240" w:lineRule="auto"/>
+    </w:pPr>
+    <w:rPr>
+      <w:rFonts w:ascii="Arial" w:eastAsia="Arial" w:hAnsi="Arial" w:cs="Arial"/>
+      <w:sz w:val="18"/>
+      <w:szCs w:val="18"/>
+      <w:lang w:bidi="ar-SA"/>
+    </w:rPr>
+  </w:style>
+  <w:style w:type="paragraph" w:customStyle="1" w:styleId="0C2ACBB6892B4E24868FA1C8D43D7935">
+    <w:name w:val="0C2ACBB6892B4E24868FA1C8D43D7935"/>
+    <w:rsid w:val="001E22F7"/>
     <w:rPr>
       <w:lang w:bidi="ar-SA"/>
     </w:rPr>
@@ -17151,7 +18616,7 @@
 </file>
 
 <file path=customXml/itemProps1.xml><?xml version="1.0" encoding="utf-8"?>
-<ds:datastoreItem xmlns:ds="http://schemas.openxmlformats.org/officeDocument/2006/customXml" ds:itemID="{BBBC6C89-D528-4B2A-AE92-E21798620AD8}">
+<ds:datastoreItem xmlns:ds="http://schemas.openxmlformats.org/officeDocument/2006/customXml" ds:itemID="{F3BD5150-EB91-447A-BF4C-CB9BA8C9E7D0}">
   <ds:schemaRefs>
     <ds:schemaRef ds:uri="http://schemas.openxmlformats.org/officeDocument/2006/bibliography"/>
   </ds:schemaRefs>

</xml_diff>